<commit_message>
maintaining documentation which is adding gantt chart
</commit_message>
<xml_diff>
--- a/documentation/proposal/proposal.docx
+++ b/documentation/proposal/proposal.docx
@@ -1,6 +1,6 @@
 
 <file path=word/document.xml><?xml version="1.0" encoding="utf-8"?>
-<w:document xmlns:wpc="http://schemas.microsoft.com/office/word/2010/wordprocessingCanvas" xmlns:mc="http://schemas.openxmlformats.org/markup-compatibility/2006" xmlns:o="urn:schemas-microsoft-com:office:office" xmlns:r="http://schemas.openxmlformats.org/officeDocument/2006/relationships" xmlns:m="http://schemas.openxmlformats.org/officeDocument/2006/math" xmlns:v="urn:schemas-microsoft-com:vml" xmlns:wp14="http://schemas.microsoft.com/office/word/2010/wordprocessingDrawing" xmlns:wp="http://schemas.openxmlformats.org/drawingml/2006/wordprocessingDrawing" xmlns:w10="urn:schemas-microsoft-com:office:word" xmlns:w="http://schemas.openxmlformats.org/wordprocessingml/2006/main" xmlns:w14="http://schemas.microsoft.com/office/word/2010/wordml" xmlns:w15="http://schemas.microsoft.com/office/word/2012/wordml" xmlns:wpg="http://schemas.microsoft.com/office/word/2010/wordprocessingGroup" xmlns:wpi="http://schemas.microsoft.com/office/word/2010/wordprocessingInk" xmlns:wne="http://schemas.microsoft.com/office/word/2006/wordml" xmlns:wps="http://schemas.microsoft.com/office/word/2010/wordprocessingShape" mc:Ignorable="w14 w15 wp14">
+<w:document xmlns:wpc="http://schemas.microsoft.com/office/word/2010/wordprocessingCanvas" xmlns:cx="http://schemas.microsoft.com/office/drawing/2014/chartex" xmlns:cx1="http://schemas.microsoft.com/office/drawing/2015/9/8/chartex" xmlns:cx2="http://schemas.microsoft.com/office/drawing/2015/10/21/chartex" xmlns:cx3="http://schemas.microsoft.com/office/drawing/2016/5/9/chartex" xmlns:cx4="http://schemas.microsoft.com/office/drawing/2016/5/10/chartex" xmlns:cx5="http://schemas.microsoft.com/office/drawing/2016/5/11/chartex" xmlns:cx6="http://schemas.microsoft.com/office/drawing/2016/5/12/chartex" xmlns:cx7="http://schemas.microsoft.com/office/drawing/2016/5/13/chartex" xmlns:cx8="http://schemas.microsoft.com/office/drawing/2016/5/14/chartex" xmlns:mc="http://schemas.openxmlformats.org/markup-compatibility/2006" xmlns:aink="http://schemas.microsoft.com/office/drawing/2016/ink" xmlns:am3d="http://schemas.microsoft.com/office/drawing/2017/model3d" xmlns:o="urn:schemas-microsoft-com:office:office" xmlns:oel="http://schemas.microsoft.com/office/2019/extlst" xmlns:r="http://schemas.openxmlformats.org/officeDocument/2006/relationships" xmlns:m="http://schemas.openxmlformats.org/officeDocument/2006/math" xmlns:v="urn:schemas-microsoft-com:vml" xmlns:wp14="http://schemas.microsoft.com/office/word/2010/wordprocessingDrawing" xmlns:wp="http://schemas.openxmlformats.org/drawingml/2006/wordprocessingDrawing" xmlns:w10="urn:schemas-microsoft-com:office:word" xmlns:w="http://schemas.openxmlformats.org/wordprocessingml/2006/main" xmlns:w14="http://schemas.microsoft.com/office/word/2010/wordml" xmlns:w15="http://schemas.microsoft.com/office/word/2012/wordml" xmlns:w16cex="http://schemas.microsoft.com/office/word/2018/wordml/cex" xmlns:w16cid="http://schemas.microsoft.com/office/word/2016/wordml/cid" xmlns:w16="http://schemas.microsoft.com/office/word/2018/wordml" xmlns:w16sdtdh="http://schemas.microsoft.com/office/word/2020/wordml/sdtdatahash" xmlns:w16se="http://schemas.microsoft.com/office/word/2015/wordml/symex" xmlns:wpg="http://schemas.microsoft.com/office/word/2010/wordprocessingGroup" xmlns:wpi="http://schemas.microsoft.com/office/word/2010/wordprocessingInk" xmlns:wne="http://schemas.microsoft.com/office/word/2006/wordml" xmlns:wps="http://schemas.microsoft.com/office/word/2010/wordprocessingShape" mc:Ignorable="w14 w15 w16se w16cid w16 w16cex w16sdtdh wp14">
   <w:body>
     <w:p>
       <w:pPr>
@@ -102,6 +102,7 @@
           <w:szCs w:val="28"/>
         </w:rPr>
       </w:pPr>
+      <w:proofErr w:type="spellStart"/>
       <w:r>
         <w:rPr>
           <w:rFonts w:cs="Times New Roman"/>
@@ -110,7 +111,18 @@
           <w:sz w:val="28"/>
           <w:szCs w:val="28"/>
         </w:rPr>
-        <w:t>Simalchaur, Pokhara Nepal</w:t>
+        <w:t>Simalchaur</w:t>
+      </w:r>
+      <w:proofErr w:type="spellEnd"/>
+      <w:r>
+        <w:rPr>
+          <w:rFonts w:cs="Times New Roman"/>
+          <w:b/>
+          <w:bCs/>
+          <w:sz w:val="28"/>
+          <w:szCs w:val="28"/>
+        </w:rPr>
+        <w:t>, Pokhara Nepal</w:t>
       </w:r>
     </w:p>
     <w:p>
@@ -189,7 +201,6 @@
           <w:dataBinding w:prefixMappings="xmlns:ns0='http://purl.org/dc/elements/1.1/' xmlns:ns1='http://schemas.openxmlformats.org/package/2006/metadata/core-properties' " w:xpath="/ns1:coreProperties[1]/ns0:title[1]" w:storeItemID="{6C3C8BC8-F283-45AE-878A-BAB7291924A1}"/>
           <w:text/>
         </w:sdtPr>
-        <w:sdtEndPr/>
         <w:sdtContent>
           <w:r>
             <w:rPr>
@@ -672,12 +683,21 @@
                 <w:bCs/>
               </w:rPr>
             </w:pPr>
+            <w:proofErr w:type="spellStart"/>
             <w:r>
               <w:rPr>
                 <w:rFonts w:cs="Times New Roman"/>
                 <w:szCs w:val="24"/>
               </w:rPr>
-              <w:t>Prajal Gurung</w:t>
+              <w:t>Prajal</w:t>
+            </w:r>
+            <w:proofErr w:type="spellEnd"/>
+            <w:r>
+              <w:rPr>
+                <w:rFonts w:cs="Times New Roman"/>
+                <w:szCs w:val="24"/>
+              </w:rPr>
+              <w:t xml:space="preserve"> Gurung</w:t>
             </w:r>
           </w:p>
         </w:tc>
@@ -884,7 +904,7 @@
           <w:noProof/>
           <w:szCs w:val="24"/>
         </w:rPr>
-        <w:t>01/10/2024</w:t>
+        <w:t>02/10/2024</w:t>
       </w:r>
       <w:r>
         <w:rPr>
@@ -968,6 +988,7 @@
               <w:iCs w:val="0"/>
               <w:noProof/>
               <w:kern w:val="2"/>
+              <w:lang w:val="en-NP"/>
               <w14:ligatures w14:val="standardContextual"/>
             </w:rPr>
           </w:pPr>
@@ -1001,7 +1022,7 @@
             </w:rPr>
             <w:fldChar w:fldCharType="separate"/>
           </w:r>
-          <w:hyperlink w:anchor="_Toc178674182" w:history="1">
+          <w:hyperlink w:anchor="_Toc178755808" w:history="1">
             <w:r>
               <w:rPr>
                 <w:rStyle w:val="Hyperlink"/>
@@ -1048,7 +1069,7 @@
                 <w:noProof/>
                 <w:webHidden/>
               </w:rPr>
-              <w:instrText xml:space="preserve"> PAGEREF _Toc178674182 \h </w:instrText>
+              <w:instrText xml:space="preserve"> PAGEREF _Toc178755808 \h </w:instrText>
             </w:r>
             <w:r>
               <w:rPr>
@@ -1110,10 +1131,11 @@
               <w:iCs w:val="0"/>
               <w:noProof/>
               <w:kern w:val="2"/>
+              <w:lang w:val="en-NP"/>
               <w14:ligatures w14:val="standardContextual"/>
             </w:rPr>
           </w:pPr>
-          <w:hyperlink w:anchor="_Toc178674183" w:history="1">
+          <w:hyperlink w:anchor="_Toc178755809" w:history="1">
             <w:r>
               <w:rPr>
                 <w:rStyle w:val="Hyperlink"/>
@@ -1160,7 +1182,7 @@
                 <w:noProof/>
                 <w:webHidden/>
               </w:rPr>
-              <w:instrText xml:space="preserve"> PAGEREF _Toc178674183 \h </w:instrText>
+              <w:instrText xml:space="preserve"> PAGEREF _Toc178755809 \h </w:instrText>
             </w:r>
             <w:r>
               <w:rPr>
@@ -1225,10 +1247,11 @@
               <w:iCs w:val="0"/>
               <w:noProof/>
               <w:kern w:val="2"/>
+              <w:lang w:val="en-NP"/>
               <w14:ligatures w14:val="standardContextual"/>
             </w:rPr>
           </w:pPr>
-          <w:hyperlink w:anchor="_Toc178674184" w:history="1">
+          <w:hyperlink w:anchor="_Toc178755810" w:history="1">
             <w:r>
               <w:rPr>
                 <w:rStyle w:val="Hyperlink"/>
@@ -1250,6 +1273,7 @@
                 <w:iCs w:val="0"/>
                 <w:noProof/>
                 <w:kern w:val="2"/>
+                <w:lang w:val="en-NP"/>
                 <w14:ligatures w14:val="standardContextual"/>
               </w:rPr>
               <w:tab/>
@@ -1300,7 +1324,7 @@
                 <w:noProof/>
                 <w:webHidden/>
               </w:rPr>
-              <w:instrText xml:space="preserve"> PAGEREF _Toc178674184 \h </w:instrText>
+              <w:instrText xml:space="preserve"> PAGEREF _Toc178755810 \h </w:instrText>
             </w:r>
             <w:r>
               <w:rPr>
@@ -1365,10 +1389,11 @@
               <w:iCs w:val="0"/>
               <w:noProof/>
               <w:kern w:val="2"/>
+              <w:lang w:val="en-NP"/>
               <w14:ligatures w14:val="standardContextual"/>
             </w:rPr>
           </w:pPr>
-          <w:hyperlink w:anchor="_Toc178674185" w:history="1">
+          <w:hyperlink w:anchor="_Toc178755811" w:history="1">
             <w:r>
               <w:rPr>
                 <w:rStyle w:val="Hyperlink"/>
@@ -1390,6 +1415,7 @@
                 <w:iCs w:val="0"/>
                 <w:noProof/>
                 <w:kern w:val="2"/>
+                <w:lang w:val="en-NP"/>
                 <w14:ligatures w14:val="standardContextual"/>
               </w:rPr>
               <w:tab/>
@@ -1440,7 +1466,7 @@
                 <w:noProof/>
                 <w:webHidden/>
               </w:rPr>
-              <w:instrText xml:space="preserve"> PAGEREF _Toc178674185 \h </w:instrText>
+              <w:instrText xml:space="preserve"> PAGEREF _Toc178755811 \h </w:instrText>
             </w:r>
             <w:r>
               <w:rPr>
@@ -1505,10 +1531,11 @@
               <w:iCs w:val="0"/>
               <w:noProof/>
               <w:kern w:val="2"/>
+              <w:lang w:val="en-NP"/>
               <w14:ligatures w14:val="standardContextual"/>
             </w:rPr>
           </w:pPr>
-          <w:hyperlink w:anchor="_Toc178674186" w:history="1">
+          <w:hyperlink w:anchor="_Toc178755812" w:history="1">
             <w:r>
               <w:rPr>
                 <w:rStyle w:val="Hyperlink"/>
@@ -1530,6 +1557,7 @@
                 <w:iCs w:val="0"/>
                 <w:noProof/>
                 <w:kern w:val="2"/>
+                <w:lang w:val="en-NP"/>
                 <w14:ligatures w14:val="standardContextual"/>
               </w:rPr>
               <w:tab/>
@@ -1580,7 +1608,7 @@
                 <w:noProof/>
                 <w:webHidden/>
               </w:rPr>
-              <w:instrText xml:space="preserve"> PAGEREF _Toc178674186 \h </w:instrText>
+              <w:instrText xml:space="preserve"> PAGEREF _Toc178755812 \h </w:instrText>
             </w:r>
             <w:r>
               <w:rPr>
@@ -1645,10 +1673,11 @@
               <w:iCs w:val="0"/>
               <w:noProof/>
               <w:kern w:val="2"/>
+              <w:lang w:val="en-NP"/>
               <w14:ligatures w14:val="standardContextual"/>
             </w:rPr>
           </w:pPr>
-          <w:hyperlink w:anchor="_Toc178674187" w:history="1">
+          <w:hyperlink w:anchor="_Toc178755813" w:history="1">
             <w:r>
               <w:rPr>
                 <w:rStyle w:val="Hyperlink"/>
@@ -1670,6 +1699,7 @@
                 <w:iCs w:val="0"/>
                 <w:noProof/>
                 <w:kern w:val="2"/>
+                <w:lang w:val="en-NP"/>
                 <w14:ligatures w14:val="standardContextual"/>
               </w:rPr>
               <w:tab/>
@@ -1720,7 +1750,7 @@
                 <w:noProof/>
                 <w:webHidden/>
               </w:rPr>
-              <w:instrText xml:space="preserve"> PAGEREF _Toc178674187 \h </w:instrText>
+              <w:instrText xml:space="preserve"> PAGEREF _Toc178755813 \h </w:instrText>
             </w:r>
             <w:r>
               <w:rPr>
@@ -1785,10 +1815,11 @@
               <w:iCs w:val="0"/>
               <w:noProof/>
               <w:kern w:val="2"/>
+              <w:lang w:val="en-NP"/>
               <w14:ligatures w14:val="standardContextual"/>
             </w:rPr>
           </w:pPr>
-          <w:hyperlink w:anchor="_Toc178674188" w:history="1">
+          <w:hyperlink w:anchor="_Toc178755814" w:history="1">
             <w:r>
               <w:rPr>
                 <w:rStyle w:val="Hyperlink"/>
@@ -1810,6 +1841,7 @@
                 <w:iCs w:val="0"/>
                 <w:noProof/>
                 <w:kern w:val="2"/>
+                <w:lang w:val="en-NP"/>
                 <w14:ligatures w14:val="standardContextual"/>
               </w:rPr>
               <w:tab/>
@@ -1860,7 +1892,7 @@
                 <w:noProof/>
                 <w:webHidden/>
               </w:rPr>
-              <w:instrText xml:space="preserve"> PAGEREF _Toc178674188 \h </w:instrText>
+              <w:instrText xml:space="preserve"> PAGEREF _Toc178755814 \h </w:instrText>
             </w:r>
             <w:r>
               <w:rPr>
@@ -1925,10 +1957,11 @@
               <w:iCs w:val="0"/>
               <w:noProof/>
               <w:kern w:val="2"/>
+              <w:lang w:val="en-NP"/>
               <w14:ligatures w14:val="standardContextual"/>
             </w:rPr>
           </w:pPr>
-          <w:hyperlink w:anchor="_Toc178674189" w:history="1">
+          <w:hyperlink w:anchor="_Toc178755815" w:history="1">
             <w:r>
               <w:rPr>
                 <w:rStyle w:val="Hyperlink"/>
@@ -1950,6 +1983,7 @@
                 <w:iCs w:val="0"/>
                 <w:noProof/>
                 <w:kern w:val="2"/>
+                <w:lang w:val="en-NP"/>
                 <w14:ligatures w14:val="standardContextual"/>
               </w:rPr>
               <w:tab/>
@@ -2000,7 +2034,7 @@
                 <w:noProof/>
                 <w:webHidden/>
               </w:rPr>
-              <w:instrText xml:space="preserve"> PAGEREF _Toc178674189 \h </w:instrText>
+              <w:instrText xml:space="preserve"> PAGEREF _Toc178755815 \h </w:instrText>
             </w:r>
             <w:r>
               <w:rPr>
@@ -2065,10 +2099,11 @@
               <w:iCs w:val="0"/>
               <w:noProof/>
               <w:kern w:val="2"/>
+              <w:lang w:val="en-NP"/>
               <w14:ligatures w14:val="standardContextual"/>
             </w:rPr>
           </w:pPr>
-          <w:hyperlink w:anchor="_Toc178674190" w:history="1">
+          <w:hyperlink w:anchor="_Toc178755816" w:history="1">
             <w:r>
               <w:rPr>
                 <w:rStyle w:val="Hyperlink"/>
@@ -2090,6 +2125,7 @@
                 <w:iCs w:val="0"/>
                 <w:noProof/>
                 <w:kern w:val="2"/>
+                <w:lang w:val="en-NP"/>
                 <w14:ligatures w14:val="standardContextual"/>
               </w:rPr>
               <w:tab/>
@@ -2140,7 +2176,7 @@
                 <w:noProof/>
                 <w:webHidden/>
               </w:rPr>
-              <w:instrText xml:space="preserve"> PAGEREF _Toc178674190 \h </w:instrText>
+              <w:instrText xml:space="preserve"> PAGEREF _Toc178755816 \h </w:instrText>
             </w:r>
             <w:r>
               <w:rPr>
@@ -2205,10 +2241,11 @@
               <w:iCs w:val="0"/>
               <w:noProof/>
               <w:kern w:val="2"/>
+              <w:lang w:val="en-NP"/>
               <w14:ligatures w14:val="standardContextual"/>
             </w:rPr>
           </w:pPr>
-          <w:hyperlink w:anchor="_Toc178674191" w:history="1">
+          <w:hyperlink w:anchor="_Toc178755817" w:history="1">
             <w:r>
               <w:rPr>
                 <w:rStyle w:val="Hyperlink"/>
@@ -2230,6 +2267,7 @@
                 <w:iCs w:val="0"/>
                 <w:noProof/>
                 <w:kern w:val="2"/>
+                <w:lang w:val="en-NP"/>
                 <w14:ligatures w14:val="standardContextual"/>
               </w:rPr>
               <w:tab/>
@@ -2280,7 +2318,7 @@
                 <w:noProof/>
                 <w:webHidden/>
               </w:rPr>
-              <w:instrText xml:space="preserve"> PAGEREF _Toc178674191 \h </w:instrText>
+              <w:instrText xml:space="preserve"> PAGEREF _Toc178755817 \h </w:instrText>
             </w:r>
             <w:r>
               <w:rPr>
@@ -2365,7 +2403,7 @@
       </w:r>
       <w:bookmarkStart w:id="3" w:name="_Toc158663864"/>
       <w:bookmarkStart w:id="4" w:name="_Toc158664048"/>
-      <w:bookmarkStart w:id="5" w:name="_Toc178674182"/>
+      <w:bookmarkStart w:id="5" w:name="_Toc178755808"/>
       <w:r>
         <w:rPr>
           <w:rFonts w:cs="Times New Roman"/>
@@ -2406,10 +2444,11 @@
           <w:noProof/>
           <w:kern w:val="2"/>
           <w:szCs w:val="24"/>
+          <w:lang w:val="en-NP"/>
           <w14:ligatures w14:val="standardContextual"/>
         </w:rPr>
       </w:pPr>
-      <w:hyperlink w:anchor="_Toc178674214" w:history="1">
+      <w:hyperlink w:anchor="_Toc178755852" w:history="1">
         <w:r>
           <w:rPr>
             <w:rStyle w:val="Hyperlink"/>
@@ -2436,7 +2475,7 @@
             <w:noProof/>
             <w:webHidden/>
           </w:rPr>
-          <w:instrText xml:space="preserve"> PAGEREF _Toc178674214 \h </w:instrText>
+          <w:instrText xml:space="preserve"> PAGEREF _Toc178755852 \h </w:instrText>
         </w:r>
         <w:r>
           <w:rPr>
@@ -2478,10 +2517,11 @@
           <w:noProof/>
           <w:kern w:val="2"/>
           <w:szCs w:val="24"/>
+          <w:lang w:val="en-NP"/>
           <w14:ligatures w14:val="standardContextual"/>
         </w:rPr>
       </w:pPr>
-      <w:hyperlink w:anchor="_Toc178674215" w:history="1">
+      <w:hyperlink w:anchor="_Toc178755853" w:history="1">
         <w:r>
           <w:rPr>
             <w:rStyle w:val="Hyperlink"/>
@@ -2508,7 +2548,7 @@
             <w:noProof/>
             <w:webHidden/>
           </w:rPr>
-          <w:instrText xml:space="preserve"> PAGEREF _Toc178674215 \h </w:instrText>
+          <w:instrText xml:space="preserve"> PAGEREF _Toc178755853 \h </w:instrText>
         </w:r>
         <w:r>
           <w:rPr>
@@ -2577,7 +2617,7 @@
       </w:pPr>
       <w:bookmarkStart w:id="6" w:name="_Toc158663865"/>
       <w:bookmarkStart w:id="7" w:name="_Toc158664049"/>
-      <w:bookmarkStart w:id="8" w:name="_Toc178674183"/>
+      <w:bookmarkStart w:id="8" w:name="_Toc178755809"/>
       <w:r>
         <w:rPr>
           <w:rFonts w:cs="Times New Roman"/>
@@ -2820,7 +2860,7 @@
       <w:bookmarkStart w:id="10" w:name="_Ref125945215"/>
       <w:bookmarkStart w:id="11" w:name="_Toc158663866"/>
       <w:bookmarkStart w:id="12" w:name="_Toc158664050"/>
-      <w:bookmarkStart w:id="13" w:name="_Toc178674184"/>
+      <w:bookmarkStart w:id="13" w:name="_Toc178755810"/>
       <w:r>
         <w:rPr>
           <w:rFonts w:cs="Times New Roman"/>
@@ -3236,7 +3276,7 @@
       </w:pPr>
       <w:bookmarkStart w:id="14" w:name="_Toc158663869"/>
       <w:bookmarkStart w:id="15" w:name="_Toc158664053"/>
-      <w:bookmarkStart w:id="16" w:name="_Toc178674185"/>
+      <w:bookmarkStart w:id="16" w:name="_Toc178755811"/>
       <w:r>
         <w:rPr>
           <w:rFonts w:cs="Times New Roman"/>
@@ -3271,15 +3311,7 @@
         <w:rPr>
           <w:rFonts w:cs="Times New Roman"/>
         </w:rPr>
-        <w:t>Initially, our r</w:t>
-      </w:r>
-      <w:bookmarkStart w:id="17" w:name="_GoBack"/>
-      <w:bookmarkEnd w:id="17"/>
-      <w:r>
-        <w:rPr>
-          <w:rFonts w:cs="Times New Roman"/>
-        </w:rPr>
-        <w:t xml:space="preserve">esearch was focused on identifying the underlying reasons that necessitate the implementation of </w:t>
+        <w:t xml:space="preserve">Initially, our research was focused on identifying the underlying reasons that necessitate the implementation of </w:t>
       </w:r>
       <w:r>
         <w:rPr>
@@ -3488,6 +3520,14 @@
           <w:szCs w:val="23"/>
         </w:rPr>
         <w:instrText>HYPERLINK "https://gscen.shikshamandal.org/wp-content/uploads/2022/sp/BCCA-2022/36.pdf" \t "_blank"</w:instrText>
+      </w:r>
+      <w:r>
+        <w:rPr>
+          <w:rFonts w:ascii="Segoe UI" w:hAnsi="Segoe UI" w:cs="Segoe UI"/>
+          <w:color w:val="000000"/>
+          <w:sz w:val="23"/>
+          <w:szCs w:val="23"/>
+        </w:rPr>
       </w:r>
       <w:r>
         <w:rPr>
@@ -3545,9 +3585,9 @@
           <w:rFonts w:cs="Times New Roman"/>
         </w:rPr>
       </w:pPr>
-      <w:bookmarkStart w:id="18" w:name="_Toc158663867"/>
-      <w:bookmarkStart w:id="19" w:name="_Toc158664051"/>
-      <w:bookmarkStart w:id="20" w:name="_Toc178674186"/>
+      <w:bookmarkStart w:id="17" w:name="_Toc158663867"/>
+      <w:bookmarkStart w:id="18" w:name="_Toc158664051"/>
+      <w:bookmarkStart w:id="19" w:name="_Toc178755812"/>
       <w:r>
         <w:rPr>
           <w:rFonts w:cs="Times New Roman"/>
@@ -3555,9 +3595,9 @@
         <w:lastRenderedPageBreak/>
         <w:t>Problem Statement</w:t>
       </w:r>
+      <w:bookmarkEnd w:id="17"/>
       <w:bookmarkEnd w:id="18"/>
       <w:bookmarkEnd w:id="19"/>
-      <w:bookmarkEnd w:id="20"/>
     </w:p>
     <w:p>
       <w:pPr>
@@ -3645,9 +3685,9 @@
           <w:rFonts w:cs="Times New Roman"/>
         </w:rPr>
       </w:pPr>
-      <w:bookmarkStart w:id="21" w:name="_Toc158663868"/>
-      <w:bookmarkStart w:id="22" w:name="_Toc158664052"/>
-      <w:bookmarkStart w:id="23" w:name="_Toc178674187"/>
+      <w:bookmarkStart w:id="20" w:name="_Toc158663868"/>
+      <w:bookmarkStart w:id="21" w:name="_Toc158664052"/>
+      <w:bookmarkStart w:id="22" w:name="_Toc178755813"/>
       <w:r>
         <w:rPr>
           <w:rFonts w:cs="Times New Roman"/>
@@ -3655,9 +3695,9 @@
         <w:lastRenderedPageBreak/>
         <w:t>Objectives</w:t>
       </w:r>
+      <w:bookmarkEnd w:id="20"/>
       <w:bookmarkEnd w:id="21"/>
       <w:bookmarkEnd w:id="22"/>
-      <w:bookmarkEnd w:id="23"/>
     </w:p>
     <w:p>
       <w:pPr>
@@ -3753,12 +3793,12 @@
           <w:rFonts w:cs="Times New Roman"/>
         </w:rPr>
       </w:pPr>
-      <w:bookmarkStart w:id="24" w:name="_Toc864307919"/>
-      <w:bookmarkStart w:id="25" w:name="_Toc149864960"/>
-      <w:bookmarkStart w:id="26" w:name="_Toc149889583"/>
-      <w:bookmarkStart w:id="27" w:name="_Toc158663873"/>
-      <w:bookmarkStart w:id="28" w:name="_Toc158664057"/>
-      <w:bookmarkStart w:id="29" w:name="_Toc178674188"/>
+      <w:bookmarkStart w:id="23" w:name="_Toc864307919"/>
+      <w:bookmarkStart w:id="24" w:name="_Toc149864960"/>
+      <w:bookmarkStart w:id="25" w:name="_Toc149889583"/>
+      <w:bookmarkStart w:id="26" w:name="_Toc158663873"/>
+      <w:bookmarkStart w:id="27" w:name="_Toc158664057"/>
+      <w:bookmarkStart w:id="28" w:name="_Toc178755814"/>
       <w:r>
         <w:rPr>
           <w:rFonts w:cs="Times New Roman"/>
@@ -3766,12 +3806,12 @@
         <w:lastRenderedPageBreak/>
         <w:t>Methodology</w:t>
       </w:r>
+      <w:bookmarkEnd w:id="23"/>
       <w:bookmarkEnd w:id="24"/>
       <w:bookmarkEnd w:id="25"/>
       <w:bookmarkEnd w:id="26"/>
       <w:bookmarkEnd w:id="27"/>
       <w:bookmarkEnd w:id="28"/>
-      <w:bookmarkEnd w:id="29"/>
     </w:p>
     <w:p>
       <w:pPr>
@@ -3863,7 +3903,7 @@
           <w:color w:val="000000" w:themeColor="text1"/>
         </w:rPr>
       </w:pPr>
-      <w:bookmarkStart w:id="30" w:name="_Toc178674214"/>
+      <w:bookmarkStart w:id="29" w:name="_Toc178755852"/>
       <w:r>
         <w:rPr>
           <w:i w:val="0"/>
@@ -3896,7 +3936,7 @@
         </w:rPr>
         <w:t>Agile Model</w:t>
       </w:r>
-      <w:bookmarkEnd w:id="30"/>
+      <w:bookmarkEnd w:id="29"/>
     </w:p>
     <w:p>
       <w:pPr>
@@ -4012,7 +4052,7 @@
           <w:bCs/>
         </w:rPr>
       </w:pPr>
-      <w:bookmarkStart w:id="31" w:name="_Toc178674189"/>
+      <w:bookmarkStart w:id="30" w:name="_Toc178755815"/>
       <w:r>
         <w:rPr>
           <w:rFonts w:cs="Times New Roman"/>
@@ -4021,27 +4061,36 @@
         <w:lastRenderedPageBreak/>
         <w:t>Project Gantt chart</w:t>
       </w:r>
-      <w:bookmarkEnd w:id="31"/>
+      <w:bookmarkEnd w:id="30"/>
     </w:p>
     <w:p>
       <w:pPr>
         <w:keepNext/>
-        <w:spacing w:before="0" w:beforeAutospacing="0" w:after="240"/>
-        <w:rPr>
-          <w:rFonts w:cs="Times New Roman"/>
-        </w:rPr>
-      </w:pPr>
+        <w:spacing w:before="0" w:beforeAutospacing="0"/>
+      </w:pPr>
+      <w:r>
+        <w:rPr>
+          <w:noProof/>
+        </w:rPr>
+        <w:drawing>
+          <wp:inline distT="0" distB="0" distL="0" distR="0" wp14:anchorId="18CE0DBD" wp14:editId="7EFD17B3">
+            <wp:extent cx="5276215" cy="3810000"/>
+            <wp:effectExtent l="0" t="0" r="6985" b="12700"/>
+            <wp:docPr id="23668346" name="Chart 1"/>
+            <wp:cNvGraphicFramePr/>
+            <a:graphic xmlns:a="http://schemas.openxmlformats.org/drawingml/2006/main">
+              <a:graphicData uri="http://schemas.openxmlformats.org/drawingml/2006/chart">
+                <c:chart xmlns:c="http://schemas.openxmlformats.org/drawingml/2006/chart" xmlns:r="http://schemas.openxmlformats.org/officeDocument/2006/relationships" r:id="rId12"/>
+              </a:graphicData>
+            </a:graphic>
+          </wp:inline>
+        </w:drawing>
+      </w:r>
     </w:p>
     <w:p>
       <w:pPr>
-        <w:keepNext/>
-        <w:spacing w:before="0" w:beforeAutospacing="0"/>
+        <w:pStyle w:val="Caption"/>
         <w:jc w:val="center"/>
-      </w:pPr>
-    </w:p>
-    <w:p>
-      <w:pPr>
-        <w:pStyle w:val="Caption"/>
         <w:rPr>
           <w:rFonts w:cs="Times New Roman"/>
           <w:i w:val="0"/>
@@ -4049,6 +4098,40 @@
           <w:color w:val="000000" w:themeColor="text1"/>
         </w:rPr>
       </w:pPr>
+      <w:bookmarkStart w:id="31" w:name="_Toc178755853"/>
+      <w:r>
+        <w:rPr>
+          <w:i w:val="0"/>
+          <w:iCs w:val="0"/>
+          <w:color w:val="000000" w:themeColor="text1"/>
+        </w:rPr>
+        <w:t xml:space="preserve">Figure </w:t>
+      </w:r>
+      <w:r>
+        <w:rPr>
+          <w:i w:val="0"/>
+          <w:iCs w:val="0"/>
+          <w:color w:val="000000" w:themeColor="text1"/>
+        </w:rPr>
+        <w:t>6</w:t>
+      </w:r>
+      <w:r>
+        <w:rPr>
+          <w:i w:val="0"/>
+          <w:iCs w:val="0"/>
+          <w:color w:val="000000" w:themeColor="text1"/>
+        </w:rPr>
+        <w:t xml:space="preserve">.1: </w:t>
+      </w:r>
+      <w:r>
+        <w:rPr>
+          <w:i w:val="0"/>
+          <w:iCs w:val="0"/>
+          <w:color w:val="000000" w:themeColor="text1"/>
+        </w:rPr>
+        <w:t>Project Gantt Chart</w:t>
+      </w:r>
+      <w:bookmarkEnd w:id="31"/>
     </w:p>
     <w:p>
       <w:pPr>
@@ -4087,7 +4170,7 @@
           <w:bCs/>
         </w:rPr>
       </w:pPr>
-      <w:bookmarkStart w:id="32" w:name="_Toc178674190"/>
+      <w:bookmarkStart w:id="32" w:name="_Toc178755816"/>
       <w:r>
         <w:lastRenderedPageBreak/>
         <w:t>Deliverables</w:t>
@@ -4207,7 +4290,7 @@
         <w:br w:type="page"/>
       </w:r>
     </w:p>
-    <w:bookmarkStart w:id="33" w:name="_Toc178674191" w:displacedByCustomXml="next"/>
+    <w:bookmarkStart w:id="33" w:name="_Toc178755817" w:displacedByCustomXml="next"/>
     <w:sdt>
       <w:sdtPr>
         <w:rPr>
@@ -4222,7 +4305,6 @@
           <w:docPartUnique/>
         </w:docPartObj>
       </w:sdtPr>
-      <w:sdtEndPr/>
       <w:sdtContent>
         <w:p>
           <w:pPr>
@@ -4255,7 +4337,6 @@
             <w:id w:val="111145805"/>
             <w:bibliography/>
           </w:sdtPr>
-          <w:sdtEndPr/>
           <w:sdtContent>
             <w:p>
               <w:pPr>
@@ -4368,7 +4449,7 @@
 </file>
 
 <file path=word/endnotes.xml><?xml version="1.0" encoding="utf-8"?>
-<w:endnotes xmlns:wpc="http://schemas.microsoft.com/office/word/2010/wordprocessingCanvas" xmlns:mc="http://schemas.openxmlformats.org/markup-compatibility/2006" xmlns:o="urn:schemas-microsoft-com:office:office" xmlns:r="http://schemas.openxmlformats.org/officeDocument/2006/relationships" xmlns:m="http://schemas.openxmlformats.org/officeDocument/2006/math" xmlns:v="urn:schemas-microsoft-com:vml" xmlns:wp14="http://schemas.microsoft.com/office/word/2010/wordprocessingDrawing" xmlns:wp="http://schemas.openxmlformats.org/drawingml/2006/wordprocessingDrawing" xmlns:w10="urn:schemas-microsoft-com:office:word" xmlns:w="http://schemas.openxmlformats.org/wordprocessingml/2006/main" xmlns:w14="http://schemas.microsoft.com/office/word/2010/wordml" xmlns:w15="http://schemas.microsoft.com/office/word/2012/wordml" xmlns:wpg="http://schemas.microsoft.com/office/word/2010/wordprocessingGroup" xmlns:wpi="http://schemas.microsoft.com/office/word/2010/wordprocessingInk" xmlns:wne="http://schemas.microsoft.com/office/word/2006/wordml" xmlns:wps="http://schemas.microsoft.com/office/word/2010/wordprocessingShape" mc:Ignorable="w14 w15 wp14">
+<w:endnotes xmlns:wpc="http://schemas.microsoft.com/office/word/2010/wordprocessingCanvas" xmlns:cx="http://schemas.microsoft.com/office/drawing/2014/chartex" xmlns:cx1="http://schemas.microsoft.com/office/drawing/2015/9/8/chartex" xmlns:cx2="http://schemas.microsoft.com/office/drawing/2015/10/21/chartex" xmlns:cx3="http://schemas.microsoft.com/office/drawing/2016/5/9/chartex" xmlns:cx4="http://schemas.microsoft.com/office/drawing/2016/5/10/chartex" xmlns:cx5="http://schemas.microsoft.com/office/drawing/2016/5/11/chartex" xmlns:cx6="http://schemas.microsoft.com/office/drawing/2016/5/12/chartex" xmlns:cx7="http://schemas.microsoft.com/office/drawing/2016/5/13/chartex" xmlns:cx8="http://schemas.microsoft.com/office/drawing/2016/5/14/chartex" xmlns:mc="http://schemas.openxmlformats.org/markup-compatibility/2006" xmlns:aink="http://schemas.microsoft.com/office/drawing/2016/ink" xmlns:am3d="http://schemas.microsoft.com/office/drawing/2017/model3d" xmlns:o="urn:schemas-microsoft-com:office:office" xmlns:oel="http://schemas.microsoft.com/office/2019/extlst" xmlns:r="http://schemas.openxmlformats.org/officeDocument/2006/relationships" xmlns:m="http://schemas.openxmlformats.org/officeDocument/2006/math" xmlns:v="urn:schemas-microsoft-com:vml" xmlns:wp14="http://schemas.microsoft.com/office/word/2010/wordprocessingDrawing" xmlns:wp="http://schemas.openxmlformats.org/drawingml/2006/wordprocessingDrawing" xmlns:w10="urn:schemas-microsoft-com:office:word" xmlns:w="http://schemas.openxmlformats.org/wordprocessingml/2006/main" xmlns:w14="http://schemas.microsoft.com/office/word/2010/wordml" xmlns:w15="http://schemas.microsoft.com/office/word/2012/wordml" xmlns:w16cex="http://schemas.microsoft.com/office/word/2018/wordml/cex" xmlns:w16cid="http://schemas.microsoft.com/office/word/2016/wordml/cid" xmlns:w16="http://schemas.microsoft.com/office/word/2018/wordml" xmlns:w16sdtdh="http://schemas.microsoft.com/office/word/2020/wordml/sdtdatahash" xmlns:w16se="http://schemas.microsoft.com/office/word/2015/wordml/symex" xmlns:wpg="http://schemas.microsoft.com/office/word/2010/wordprocessingGroup" xmlns:wpi="http://schemas.microsoft.com/office/word/2010/wordprocessingInk" xmlns:wne="http://schemas.microsoft.com/office/word/2006/wordml" xmlns:wps="http://schemas.microsoft.com/office/word/2010/wordprocessingShape" mc:Ignorable="w14 w15 w16se w16cid w16 w16cex w16sdtdh wp14">
   <w:endnote w:type="separator" w:id="-1">
     <w:p>
       <w:pPr>
@@ -4393,7 +4474,7 @@
 </file>
 
 <file path=word/footer1.xml><?xml version="1.0" encoding="utf-8"?>
-<w:ftr xmlns:wpc="http://schemas.microsoft.com/office/word/2010/wordprocessingCanvas" xmlns:mc="http://schemas.openxmlformats.org/markup-compatibility/2006" xmlns:o="urn:schemas-microsoft-com:office:office" xmlns:r="http://schemas.openxmlformats.org/officeDocument/2006/relationships" xmlns:m="http://schemas.openxmlformats.org/officeDocument/2006/math" xmlns:v="urn:schemas-microsoft-com:vml" xmlns:wp14="http://schemas.microsoft.com/office/word/2010/wordprocessingDrawing" xmlns:wp="http://schemas.openxmlformats.org/drawingml/2006/wordprocessingDrawing" xmlns:w10="urn:schemas-microsoft-com:office:word" xmlns:w="http://schemas.openxmlformats.org/wordprocessingml/2006/main" xmlns:w14="http://schemas.microsoft.com/office/word/2010/wordml" xmlns:w15="http://schemas.microsoft.com/office/word/2012/wordml" xmlns:wpg="http://schemas.microsoft.com/office/word/2010/wordprocessingGroup" xmlns:wpi="http://schemas.microsoft.com/office/word/2010/wordprocessingInk" xmlns:wne="http://schemas.microsoft.com/office/word/2006/wordml" xmlns:wps="http://schemas.microsoft.com/office/word/2010/wordprocessingShape" mc:Ignorable="w14 w15 wp14">
+<w:ftr xmlns:wpc="http://schemas.microsoft.com/office/word/2010/wordprocessingCanvas" xmlns:cx="http://schemas.microsoft.com/office/drawing/2014/chartex" xmlns:cx1="http://schemas.microsoft.com/office/drawing/2015/9/8/chartex" xmlns:cx2="http://schemas.microsoft.com/office/drawing/2015/10/21/chartex" xmlns:cx3="http://schemas.microsoft.com/office/drawing/2016/5/9/chartex" xmlns:cx4="http://schemas.microsoft.com/office/drawing/2016/5/10/chartex" xmlns:cx5="http://schemas.microsoft.com/office/drawing/2016/5/11/chartex" xmlns:cx6="http://schemas.microsoft.com/office/drawing/2016/5/12/chartex" xmlns:cx7="http://schemas.microsoft.com/office/drawing/2016/5/13/chartex" xmlns:cx8="http://schemas.microsoft.com/office/drawing/2016/5/14/chartex" xmlns:mc="http://schemas.openxmlformats.org/markup-compatibility/2006" xmlns:aink="http://schemas.microsoft.com/office/drawing/2016/ink" xmlns:am3d="http://schemas.microsoft.com/office/drawing/2017/model3d" xmlns:o="urn:schemas-microsoft-com:office:office" xmlns:oel="http://schemas.microsoft.com/office/2019/extlst" xmlns:r="http://schemas.openxmlformats.org/officeDocument/2006/relationships" xmlns:m="http://schemas.openxmlformats.org/officeDocument/2006/math" xmlns:v="urn:schemas-microsoft-com:vml" xmlns:wp14="http://schemas.microsoft.com/office/word/2010/wordprocessingDrawing" xmlns:wp="http://schemas.openxmlformats.org/drawingml/2006/wordprocessingDrawing" xmlns:w10="urn:schemas-microsoft-com:office:word" xmlns:w="http://schemas.openxmlformats.org/wordprocessingml/2006/main" xmlns:w14="http://schemas.microsoft.com/office/word/2010/wordml" xmlns:w15="http://schemas.microsoft.com/office/word/2012/wordml" xmlns:w16cex="http://schemas.microsoft.com/office/word/2018/wordml/cex" xmlns:w16cid="http://schemas.microsoft.com/office/word/2016/wordml/cid" xmlns:w16="http://schemas.microsoft.com/office/word/2018/wordml" xmlns:w16sdtdh="http://schemas.microsoft.com/office/word/2020/wordml/sdtdatahash" xmlns:w16se="http://schemas.microsoft.com/office/word/2015/wordml/symex" xmlns:wpg="http://schemas.microsoft.com/office/word/2010/wordprocessingGroup" xmlns:wpi="http://schemas.microsoft.com/office/word/2010/wordprocessingInk" xmlns:wne="http://schemas.microsoft.com/office/word/2006/wordml" xmlns:wps="http://schemas.microsoft.com/office/word/2010/wordprocessingShape" mc:Ignorable="w14 w15 w16se w16cid w16 w16cex w16sdtdh wp14">
   <w:sdt>
     <w:sdtPr>
       <w:id w:val="-1560390813"/>
@@ -4447,7 +4528,7 @@
 </file>
 
 <file path=word/footnotes.xml><?xml version="1.0" encoding="utf-8"?>
-<w:footnotes xmlns:wpc="http://schemas.microsoft.com/office/word/2010/wordprocessingCanvas" xmlns:mc="http://schemas.openxmlformats.org/markup-compatibility/2006" xmlns:o="urn:schemas-microsoft-com:office:office" xmlns:r="http://schemas.openxmlformats.org/officeDocument/2006/relationships" xmlns:m="http://schemas.openxmlformats.org/officeDocument/2006/math" xmlns:v="urn:schemas-microsoft-com:vml" xmlns:wp14="http://schemas.microsoft.com/office/word/2010/wordprocessingDrawing" xmlns:wp="http://schemas.openxmlformats.org/drawingml/2006/wordprocessingDrawing" xmlns:w10="urn:schemas-microsoft-com:office:word" xmlns:w="http://schemas.openxmlformats.org/wordprocessingml/2006/main" xmlns:w14="http://schemas.microsoft.com/office/word/2010/wordml" xmlns:w15="http://schemas.microsoft.com/office/word/2012/wordml" xmlns:wpg="http://schemas.microsoft.com/office/word/2010/wordprocessingGroup" xmlns:wpi="http://schemas.microsoft.com/office/word/2010/wordprocessingInk" xmlns:wne="http://schemas.microsoft.com/office/word/2006/wordml" xmlns:wps="http://schemas.microsoft.com/office/word/2010/wordprocessingShape" mc:Ignorable="w14 w15 wp14">
+<w:footnotes xmlns:wpc="http://schemas.microsoft.com/office/word/2010/wordprocessingCanvas" xmlns:cx="http://schemas.microsoft.com/office/drawing/2014/chartex" xmlns:cx1="http://schemas.microsoft.com/office/drawing/2015/9/8/chartex" xmlns:cx2="http://schemas.microsoft.com/office/drawing/2015/10/21/chartex" xmlns:cx3="http://schemas.microsoft.com/office/drawing/2016/5/9/chartex" xmlns:cx4="http://schemas.microsoft.com/office/drawing/2016/5/10/chartex" xmlns:cx5="http://schemas.microsoft.com/office/drawing/2016/5/11/chartex" xmlns:cx6="http://schemas.microsoft.com/office/drawing/2016/5/12/chartex" xmlns:cx7="http://schemas.microsoft.com/office/drawing/2016/5/13/chartex" xmlns:cx8="http://schemas.microsoft.com/office/drawing/2016/5/14/chartex" xmlns:mc="http://schemas.openxmlformats.org/markup-compatibility/2006" xmlns:aink="http://schemas.microsoft.com/office/drawing/2016/ink" xmlns:am3d="http://schemas.microsoft.com/office/drawing/2017/model3d" xmlns:o="urn:schemas-microsoft-com:office:office" xmlns:oel="http://schemas.microsoft.com/office/2019/extlst" xmlns:r="http://schemas.openxmlformats.org/officeDocument/2006/relationships" xmlns:m="http://schemas.openxmlformats.org/officeDocument/2006/math" xmlns:v="urn:schemas-microsoft-com:vml" xmlns:wp14="http://schemas.microsoft.com/office/word/2010/wordprocessingDrawing" xmlns:wp="http://schemas.openxmlformats.org/drawingml/2006/wordprocessingDrawing" xmlns:w10="urn:schemas-microsoft-com:office:word" xmlns:w="http://schemas.openxmlformats.org/wordprocessingml/2006/main" xmlns:w14="http://schemas.microsoft.com/office/word/2010/wordml" xmlns:w15="http://schemas.microsoft.com/office/word/2012/wordml" xmlns:w16cex="http://schemas.microsoft.com/office/word/2018/wordml/cex" xmlns:w16cid="http://schemas.microsoft.com/office/word/2016/wordml/cid" xmlns:w16="http://schemas.microsoft.com/office/word/2018/wordml" xmlns:w16sdtdh="http://schemas.microsoft.com/office/word/2020/wordml/sdtdatahash" xmlns:w16se="http://schemas.microsoft.com/office/word/2015/wordml/symex" xmlns:wpg="http://schemas.microsoft.com/office/word/2010/wordprocessingGroup" xmlns:wpi="http://schemas.microsoft.com/office/word/2010/wordprocessingInk" xmlns:wne="http://schemas.microsoft.com/office/word/2006/wordml" xmlns:wps="http://schemas.microsoft.com/office/word/2010/wordprocessingShape" mc:Ignorable="w14 w15 w16se w16cid w16 w16cex w16sdtdh wp14">
   <w:footnote w:type="separator" w:id="-1">
     <w:p>
       <w:pPr>
@@ -4472,7 +4553,7 @@
 </file>
 
 <file path=word/header1.xml><?xml version="1.0" encoding="utf-8"?>
-<w:hdr xmlns:wpc="http://schemas.microsoft.com/office/word/2010/wordprocessingCanvas" xmlns:mc="http://schemas.openxmlformats.org/markup-compatibility/2006" xmlns:o="urn:schemas-microsoft-com:office:office" xmlns:r="http://schemas.openxmlformats.org/officeDocument/2006/relationships" xmlns:m="http://schemas.openxmlformats.org/officeDocument/2006/math" xmlns:v="urn:schemas-microsoft-com:vml" xmlns:wp14="http://schemas.microsoft.com/office/word/2010/wordprocessingDrawing" xmlns:wp="http://schemas.openxmlformats.org/drawingml/2006/wordprocessingDrawing" xmlns:w10="urn:schemas-microsoft-com:office:word" xmlns:w="http://schemas.openxmlformats.org/wordprocessingml/2006/main" xmlns:w14="http://schemas.microsoft.com/office/word/2010/wordml" xmlns:w15="http://schemas.microsoft.com/office/word/2012/wordml" xmlns:wpg="http://schemas.microsoft.com/office/word/2010/wordprocessingGroup" xmlns:wpi="http://schemas.microsoft.com/office/word/2010/wordprocessingInk" xmlns:wne="http://schemas.microsoft.com/office/word/2006/wordml" xmlns:wps="http://schemas.microsoft.com/office/word/2010/wordprocessingShape" mc:Ignorable="w14 w15 wp14">
+<w:hdr xmlns:wpc="http://schemas.microsoft.com/office/word/2010/wordprocessingCanvas" xmlns:cx="http://schemas.microsoft.com/office/drawing/2014/chartex" xmlns:cx1="http://schemas.microsoft.com/office/drawing/2015/9/8/chartex" xmlns:cx2="http://schemas.microsoft.com/office/drawing/2015/10/21/chartex" xmlns:cx3="http://schemas.microsoft.com/office/drawing/2016/5/9/chartex" xmlns:cx4="http://schemas.microsoft.com/office/drawing/2016/5/10/chartex" xmlns:cx5="http://schemas.microsoft.com/office/drawing/2016/5/11/chartex" xmlns:cx6="http://schemas.microsoft.com/office/drawing/2016/5/12/chartex" xmlns:cx7="http://schemas.microsoft.com/office/drawing/2016/5/13/chartex" xmlns:cx8="http://schemas.microsoft.com/office/drawing/2016/5/14/chartex" xmlns:mc="http://schemas.openxmlformats.org/markup-compatibility/2006" xmlns:aink="http://schemas.microsoft.com/office/drawing/2016/ink" xmlns:am3d="http://schemas.microsoft.com/office/drawing/2017/model3d" xmlns:o="urn:schemas-microsoft-com:office:office" xmlns:oel="http://schemas.microsoft.com/office/2019/extlst" xmlns:r="http://schemas.openxmlformats.org/officeDocument/2006/relationships" xmlns:m="http://schemas.openxmlformats.org/officeDocument/2006/math" xmlns:v="urn:schemas-microsoft-com:vml" xmlns:wp14="http://schemas.microsoft.com/office/word/2010/wordprocessingDrawing" xmlns:wp="http://schemas.openxmlformats.org/drawingml/2006/wordprocessingDrawing" xmlns:w10="urn:schemas-microsoft-com:office:word" xmlns:w="http://schemas.openxmlformats.org/wordprocessingml/2006/main" xmlns:w14="http://schemas.microsoft.com/office/word/2010/wordml" xmlns:w15="http://schemas.microsoft.com/office/word/2012/wordml" xmlns:w16cex="http://schemas.microsoft.com/office/word/2018/wordml/cex" xmlns:w16cid="http://schemas.microsoft.com/office/word/2016/wordml/cid" xmlns:w16="http://schemas.microsoft.com/office/word/2018/wordml" xmlns:w16sdtdh="http://schemas.microsoft.com/office/word/2020/wordml/sdtdatahash" xmlns:w16se="http://schemas.microsoft.com/office/word/2015/wordml/symex" xmlns:wpg="http://schemas.microsoft.com/office/word/2010/wordprocessingGroup" xmlns:wpi="http://schemas.microsoft.com/office/word/2010/wordprocessingInk" xmlns:wne="http://schemas.microsoft.com/office/word/2006/wordml" xmlns:wps="http://schemas.microsoft.com/office/word/2010/wordprocessingShape" mc:Ignorable="w14 w15 w16se w16cid w16 w16cex w16sdtdh wp14">
   <w:p>
     <w:pPr>
       <w:pStyle w:val="Header"/>
@@ -4491,8 +4572,8 @@
 </file>
 
 <file path=word/numbering.xml><?xml version="1.0" encoding="utf-8"?>
-<w:numbering xmlns:wpc="http://schemas.microsoft.com/office/word/2010/wordprocessingCanvas" xmlns:mc="http://schemas.openxmlformats.org/markup-compatibility/2006" xmlns:o="urn:schemas-microsoft-com:office:office" xmlns:r="http://schemas.openxmlformats.org/officeDocument/2006/relationships" xmlns:m="http://schemas.openxmlformats.org/officeDocument/2006/math" xmlns:v="urn:schemas-microsoft-com:vml" xmlns:wp14="http://schemas.microsoft.com/office/word/2010/wordprocessingDrawing" xmlns:wp="http://schemas.openxmlformats.org/drawingml/2006/wordprocessingDrawing" xmlns:w10="urn:schemas-microsoft-com:office:word" xmlns:w="http://schemas.openxmlformats.org/wordprocessingml/2006/main" xmlns:w14="http://schemas.microsoft.com/office/word/2010/wordml" xmlns:w15="http://schemas.microsoft.com/office/word/2012/wordml" xmlns:wpg="http://schemas.microsoft.com/office/word/2010/wordprocessingGroup" xmlns:wpi="http://schemas.microsoft.com/office/word/2010/wordprocessingInk" xmlns:wne="http://schemas.microsoft.com/office/word/2006/wordml" xmlns:wps="http://schemas.microsoft.com/office/word/2010/wordprocessingShape" mc:Ignorable="w14 w15 wp14">
-  <w:abstractNum w:abstractNumId="0">
+<w:numbering xmlns:wpc="http://schemas.microsoft.com/office/word/2010/wordprocessingCanvas" xmlns:cx="http://schemas.microsoft.com/office/drawing/2014/chartex" xmlns:cx1="http://schemas.microsoft.com/office/drawing/2015/9/8/chartex" xmlns:cx2="http://schemas.microsoft.com/office/drawing/2015/10/21/chartex" xmlns:cx3="http://schemas.microsoft.com/office/drawing/2016/5/9/chartex" xmlns:cx4="http://schemas.microsoft.com/office/drawing/2016/5/10/chartex" xmlns:cx5="http://schemas.microsoft.com/office/drawing/2016/5/11/chartex" xmlns:cx6="http://schemas.microsoft.com/office/drawing/2016/5/12/chartex" xmlns:cx7="http://schemas.microsoft.com/office/drawing/2016/5/13/chartex" xmlns:cx8="http://schemas.microsoft.com/office/drawing/2016/5/14/chartex" xmlns:mc="http://schemas.openxmlformats.org/markup-compatibility/2006" xmlns:aink="http://schemas.microsoft.com/office/drawing/2016/ink" xmlns:am3d="http://schemas.microsoft.com/office/drawing/2017/model3d" xmlns:o="urn:schemas-microsoft-com:office:office" xmlns:oel="http://schemas.microsoft.com/office/2019/extlst" xmlns:r="http://schemas.openxmlformats.org/officeDocument/2006/relationships" xmlns:m="http://schemas.openxmlformats.org/officeDocument/2006/math" xmlns:v="urn:schemas-microsoft-com:vml" xmlns:wp14="http://schemas.microsoft.com/office/word/2010/wordprocessingDrawing" xmlns:wp="http://schemas.openxmlformats.org/drawingml/2006/wordprocessingDrawing" xmlns:w10="urn:schemas-microsoft-com:office:word" xmlns:w="http://schemas.openxmlformats.org/wordprocessingml/2006/main" xmlns:w14="http://schemas.microsoft.com/office/word/2010/wordml" xmlns:w15="http://schemas.microsoft.com/office/word/2012/wordml" xmlns:w16cex="http://schemas.microsoft.com/office/word/2018/wordml/cex" xmlns:w16cid="http://schemas.microsoft.com/office/word/2016/wordml/cid" xmlns:w16="http://schemas.microsoft.com/office/word/2018/wordml" xmlns:w16sdtdh="http://schemas.microsoft.com/office/word/2020/wordml/sdtdatahash" xmlns:w16se="http://schemas.microsoft.com/office/word/2015/wordml/symex" xmlns:wpg="http://schemas.microsoft.com/office/word/2010/wordprocessingGroup" xmlns:wpi="http://schemas.microsoft.com/office/word/2010/wordprocessingInk" xmlns:wne="http://schemas.microsoft.com/office/word/2006/wordml" xmlns:wps="http://schemas.microsoft.com/office/word/2010/wordprocessingShape" mc:Ignorable="w14 w15 w16se w16cid w16 w16cex w16sdtdh wp14">
+  <w:abstractNum w:abstractNumId="0" w15:restartNumberingAfterBreak="0">
     <w:nsid w:val="0480456F"/>
     <w:multiLevelType w:val="hybridMultilevel"/>
     <w:tmpl w:val="C9AEB18A"/>
@@ -4605,7 +4686,7 @@
       </w:rPr>
     </w:lvl>
   </w:abstractNum>
-  <w:abstractNum w:abstractNumId="1">
+  <w:abstractNum w:abstractNumId="1" w15:restartNumberingAfterBreak="0">
     <w:nsid w:val="04BF387A"/>
     <w:multiLevelType w:val="multilevel"/>
     <w:tmpl w:val="CAA6DB8A"/>
@@ -4721,7 +4802,7 @@
       </w:pPr>
     </w:lvl>
   </w:abstractNum>
-  <w:abstractNum w:abstractNumId="2">
+  <w:abstractNum w:abstractNumId="2" w15:restartNumberingAfterBreak="0">
     <w:nsid w:val="0BC81FEB"/>
     <w:multiLevelType w:val="hybridMultilevel"/>
     <w:tmpl w:val="747A037C"/>
@@ -4834,7 +4915,7 @@
       </w:rPr>
     </w:lvl>
   </w:abstractNum>
-  <w:abstractNum w:abstractNumId="3">
+  <w:abstractNum w:abstractNumId="3" w15:restartNumberingAfterBreak="0">
     <w:nsid w:val="0E201982"/>
     <w:multiLevelType w:val="hybridMultilevel"/>
     <w:tmpl w:val="854AFD1C"/>
@@ -4920,7 +5001,7 @@
       </w:pPr>
     </w:lvl>
   </w:abstractNum>
-  <w:abstractNum w:abstractNumId="4">
+  <w:abstractNum w:abstractNumId="4" w15:restartNumberingAfterBreak="0">
     <w:nsid w:val="110175E8"/>
     <w:multiLevelType w:val="multilevel"/>
     <w:tmpl w:val="522E1184"/>
@@ -5043,7 +5124,7 @@
       </w:rPr>
     </w:lvl>
   </w:abstractNum>
-  <w:abstractNum w:abstractNumId="5">
+  <w:abstractNum w:abstractNumId="5" w15:restartNumberingAfterBreak="0">
     <w:nsid w:val="12853CC5"/>
     <w:multiLevelType w:val="hybridMultilevel"/>
     <w:tmpl w:val="1A7A4292"/>
@@ -5156,7 +5237,7 @@
       </w:rPr>
     </w:lvl>
   </w:abstractNum>
-  <w:abstractNum w:abstractNumId="6">
+  <w:abstractNum w:abstractNumId="6" w15:restartNumberingAfterBreak="0">
     <w:nsid w:val="143601B7"/>
     <w:multiLevelType w:val="hybridMultilevel"/>
     <w:tmpl w:val="FE407732"/>
@@ -5269,7 +5350,7 @@
       </w:rPr>
     </w:lvl>
   </w:abstractNum>
-  <w:abstractNum w:abstractNumId="7">
+  <w:abstractNum w:abstractNumId="7" w15:restartNumberingAfterBreak="0">
     <w:nsid w:val="19243572"/>
     <w:multiLevelType w:val="hybridMultilevel"/>
     <w:tmpl w:val="A59CBDE2"/>
@@ -5382,7 +5463,7 @@
       </w:rPr>
     </w:lvl>
   </w:abstractNum>
-  <w:abstractNum w:abstractNumId="8">
+  <w:abstractNum w:abstractNumId="8" w15:restartNumberingAfterBreak="0">
     <w:nsid w:val="22920551"/>
     <w:multiLevelType w:val="hybridMultilevel"/>
     <w:tmpl w:val="BED68D2C"/>
@@ -5471,7 +5552,7 @@
       </w:pPr>
     </w:lvl>
   </w:abstractNum>
-  <w:abstractNum w:abstractNumId="9">
+  <w:abstractNum w:abstractNumId="9" w15:restartNumberingAfterBreak="0">
     <w:nsid w:val="24A61CA8"/>
     <w:multiLevelType w:val="hybridMultilevel"/>
     <w:tmpl w:val="3202E192"/>
@@ -5584,7 +5665,7 @@
       </w:rPr>
     </w:lvl>
   </w:abstractNum>
-  <w:abstractNum w:abstractNumId="10">
+  <w:abstractNum w:abstractNumId="10" w15:restartNumberingAfterBreak="0">
     <w:nsid w:val="3A3E0F49"/>
     <w:multiLevelType w:val="hybridMultilevel"/>
     <w:tmpl w:val="7C88EF46"/>
@@ -5674,7 +5755,7 @@
       </w:pPr>
     </w:lvl>
   </w:abstractNum>
-  <w:abstractNum w:abstractNumId="11">
+  <w:abstractNum w:abstractNumId="11" w15:restartNumberingAfterBreak="0">
     <w:nsid w:val="3A6E601E"/>
     <w:multiLevelType w:val="hybridMultilevel"/>
     <w:tmpl w:val="6140338C"/>
@@ -5787,7 +5868,7 @@
       </w:rPr>
     </w:lvl>
   </w:abstractNum>
-  <w:abstractNum w:abstractNumId="12">
+  <w:abstractNum w:abstractNumId="12" w15:restartNumberingAfterBreak="0">
     <w:nsid w:val="3A9351C7"/>
     <w:multiLevelType w:val="hybridMultilevel"/>
     <w:tmpl w:val="ED2425FA"/>
@@ -5900,7 +5981,7 @@
       </w:rPr>
     </w:lvl>
   </w:abstractNum>
-  <w:abstractNum w:abstractNumId="13">
+  <w:abstractNum w:abstractNumId="13" w15:restartNumberingAfterBreak="0">
     <w:nsid w:val="3CBF1C7A"/>
     <w:multiLevelType w:val="hybridMultilevel"/>
     <w:tmpl w:val="6D8C188E"/>
@@ -6013,7 +6094,7 @@
       </w:rPr>
     </w:lvl>
   </w:abstractNum>
-  <w:abstractNum w:abstractNumId="14">
+  <w:abstractNum w:abstractNumId="14" w15:restartNumberingAfterBreak="0">
     <w:nsid w:val="403160AB"/>
     <w:multiLevelType w:val="hybridMultilevel"/>
     <w:tmpl w:val="B2AAA850"/>
@@ -6104,7 +6185,7 @@
       </w:pPr>
     </w:lvl>
   </w:abstractNum>
-  <w:abstractNum w:abstractNumId="15">
+  <w:abstractNum w:abstractNumId="15" w15:restartNumberingAfterBreak="0">
     <w:nsid w:val="46572AE3"/>
     <w:multiLevelType w:val="hybridMultilevel"/>
     <w:tmpl w:val="FA82D142"/>
@@ -6217,7 +6298,7 @@
       </w:rPr>
     </w:lvl>
   </w:abstractNum>
-  <w:abstractNum w:abstractNumId="16">
+  <w:abstractNum w:abstractNumId="16" w15:restartNumberingAfterBreak="0">
     <w:nsid w:val="46B26EC0"/>
     <w:multiLevelType w:val="multilevel"/>
     <w:tmpl w:val="2242BF54"/>
@@ -6321,7 +6402,7 @@
       </w:rPr>
     </w:lvl>
   </w:abstractNum>
-  <w:abstractNum w:abstractNumId="17">
+  <w:abstractNum w:abstractNumId="17" w15:restartNumberingAfterBreak="0">
     <w:nsid w:val="471A6646"/>
     <w:multiLevelType w:val="multilevel"/>
     <w:tmpl w:val="B8F4FD86"/>
@@ -6407,7 +6488,7 @@
       </w:pPr>
     </w:lvl>
   </w:abstractNum>
-  <w:abstractNum w:abstractNumId="18">
+  <w:abstractNum w:abstractNumId="18" w15:restartNumberingAfterBreak="0">
     <w:nsid w:val="4CE702F5"/>
     <w:multiLevelType w:val="hybridMultilevel"/>
     <w:tmpl w:val="598A6908"/>
@@ -6493,7 +6574,7 @@
       </w:pPr>
     </w:lvl>
   </w:abstractNum>
-  <w:abstractNum w:abstractNumId="19">
+  <w:abstractNum w:abstractNumId="19" w15:restartNumberingAfterBreak="0">
     <w:nsid w:val="4D1C6B09"/>
     <w:multiLevelType w:val="hybridMultilevel"/>
     <w:tmpl w:val="FA02EAFE"/>
@@ -6579,7 +6660,7 @@
       </w:pPr>
     </w:lvl>
   </w:abstractNum>
-  <w:abstractNum w:abstractNumId="20">
+  <w:abstractNum w:abstractNumId="20" w15:restartNumberingAfterBreak="0">
     <w:nsid w:val="50B57910"/>
     <w:multiLevelType w:val="hybridMultilevel"/>
     <w:tmpl w:val="3B9C3236"/>
@@ -6692,7 +6773,7 @@
       </w:rPr>
     </w:lvl>
   </w:abstractNum>
-  <w:abstractNum w:abstractNumId="21">
+  <w:abstractNum w:abstractNumId="21" w15:restartNumberingAfterBreak="0">
     <w:nsid w:val="50C134AF"/>
     <w:multiLevelType w:val="multilevel"/>
     <w:tmpl w:val="CC0EB5DE"/>
@@ -6796,7 +6877,7 @@
       </w:rPr>
     </w:lvl>
   </w:abstractNum>
-  <w:abstractNum w:abstractNumId="22">
+  <w:abstractNum w:abstractNumId="22" w15:restartNumberingAfterBreak="0">
     <w:nsid w:val="5C197963"/>
     <w:multiLevelType w:val="hybridMultilevel"/>
     <w:tmpl w:val="1F322D8A"/>
@@ -6909,7 +6990,7 @@
       </w:rPr>
     </w:lvl>
   </w:abstractNum>
-  <w:abstractNum w:abstractNumId="23">
+  <w:abstractNum w:abstractNumId="23" w15:restartNumberingAfterBreak="0">
     <w:nsid w:val="6D063E67"/>
     <w:multiLevelType w:val="hybridMultilevel"/>
     <w:tmpl w:val="0426763A"/>
@@ -7024,7 +7105,7 @@
       </w:rPr>
     </w:lvl>
   </w:abstractNum>
-  <w:abstractNum w:abstractNumId="24">
+  <w:abstractNum w:abstractNumId="24" w15:restartNumberingAfterBreak="0">
     <w:nsid w:val="6DF47C38"/>
     <w:multiLevelType w:val="hybridMultilevel"/>
     <w:tmpl w:val="A8124C68"/>
@@ -7137,7 +7218,7 @@
       </w:rPr>
     </w:lvl>
   </w:abstractNum>
-  <w:abstractNum w:abstractNumId="25">
+  <w:abstractNum w:abstractNumId="25" w15:restartNumberingAfterBreak="0">
     <w:nsid w:val="70937F93"/>
     <w:multiLevelType w:val="hybridMultilevel"/>
     <w:tmpl w:val="FC48FCAC"/>
@@ -7223,7 +7304,7 @@
       </w:pPr>
     </w:lvl>
   </w:abstractNum>
-  <w:abstractNum w:abstractNumId="26">
+  <w:abstractNum w:abstractNumId="26" w15:restartNumberingAfterBreak="0">
     <w:nsid w:val="70CD27E3"/>
     <w:multiLevelType w:val="hybridMultilevel"/>
     <w:tmpl w:val="BBC88D12"/>
@@ -7336,7 +7417,7 @@
       </w:rPr>
     </w:lvl>
   </w:abstractNum>
-  <w:abstractNum w:abstractNumId="27">
+  <w:abstractNum w:abstractNumId="27" w15:restartNumberingAfterBreak="0">
     <w:nsid w:val="70F65BAD"/>
     <w:multiLevelType w:val="hybridMultilevel"/>
     <w:tmpl w:val="937EE3BE"/>
@@ -7449,7 +7530,7 @@
       </w:rPr>
     </w:lvl>
   </w:abstractNum>
-  <w:abstractNum w:abstractNumId="28">
+  <w:abstractNum w:abstractNumId="28" w15:restartNumberingAfterBreak="0">
     <w:nsid w:val="7617205D"/>
     <w:multiLevelType w:val="hybridMultilevel"/>
     <w:tmpl w:val="B5B46442"/>
@@ -7562,7 +7643,7 @@
       </w:rPr>
     </w:lvl>
   </w:abstractNum>
-  <w:abstractNum w:abstractNumId="29">
+  <w:abstractNum w:abstractNumId="29" w15:restartNumberingAfterBreak="0">
     <w:nsid w:val="7AA31B94"/>
     <w:multiLevelType w:val="hybridMultilevel"/>
     <w:tmpl w:val="7AE644EE"/>
@@ -7675,7 +7756,7 @@
       </w:rPr>
     </w:lvl>
   </w:abstractNum>
-  <w:abstractNum w:abstractNumId="30">
+  <w:abstractNum w:abstractNumId="30" w15:restartNumberingAfterBreak="0">
     <w:nsid w:val="7B8868FC"/>
     <w:multiLevelType w:val="hybridMultilevel"/>
     <w:tmpl w:val="C708F4DC"/>
@@ -7788,7 +7869,7 @@
       </w:rPr>
     </w:lvl>
   </w:abstractNum>
-  <w:abstractNum w:abstractNumId="31">
+  <w:abstractNum w:abstractNumId="31" w15:restartNumberingAfterBreak="0">
     <w:nsid w:val="7BAC399B"/>
     <w:multiLevelType w:val="hybridMultilevel"/>
     <w:tmpl w:val="6E427852"/>
@@ -7901,7 +7982,7 @@
       </w:rPr>
     </w:lvl>
   </w:abstractNum>
-  <w:abstractNum w:abstractNumId="32">
+  <w:abstractNum w:abstractNumId="32" w15:restartNumberingAfterBreak="0">
     <w:nsid w:val="7F53678B"/>
     <w:multiLevelType w:val="hybridMultilevel"/>
     <w:tmpl w:val="F7EC9998"/>
@@ -8014,103 +8095,103 @@
       </w:rPr>
     </w:lvl>
   </w:abstractNum>
-  <w:num w:numId="1">
+  <w:num w:numId="1" w16cid:durableId="1303773956">
     <w:abstractNumId w:val="10"/>
   </w:num>
-  <w:num w:numId="2">
+  <w:num w:numId="2" w16cid:durableId="275063455">
     <w:abstractNumId w:val="21"/>
   </w:num>
-  <w:num w:numId="3">
+  <w:num w:numId="3" w16cid:durableId="372273339">
     <w:abstractNumId w:val="16"/>
   </w:num>
-  <w:num w:numId="4">
+  <w:num w:numId="4" w16cid:durableId="1688092683">
     <w:abstractNumId w:val="17"/>
   </w:num>
-  <w:num w:numId="5">
+  <w:num w:numId="5" w16cid:durableId="1062601575">
     <w:abstractNumId w:val="4"/>
   </w:num>
-  <w:num w:numId="6">
+  <w:num w:numId="6" w16cid:durableId="1497719645">
     <w:abstractNumId w:val="30"/>
   </w:num>
-  <w:num w:numId="7">
+  <w:num w:numId="7" w16cid:durableId="589779815">
     <w:abstractNumId w:val="20"/>
   </w:num>
-  <w:num w:numId="8">
+  <w:num w:numId="8" w16cid:durableId="1584295882">
     <w:abstractNumId w:val="0"/>
   </w:num>
-  <w:num w:numId="9">
+  <w:num w:numId="9" w16cid:durableId="1954705635">
     <w:abstractNumId w:val="2"/>
   </w:num>
-  <w:num w:numId="10">
+  <w:num w:numId="10" w16cid:durableId="1347100486">
     <w:abstractNumId w:val="11"/>
   </w:num>
-  <w:num w:numId="11">
+  <w:num w:numId="11" w16cid:durableId="717169860">
     <w:abstractNumId w:val="12"/>
   </w:num>
-  <w:num w:numId="12">
+  <w:num w:numId="12" w16cid:durableId="402064795">
     <w:abstractNumId w:val="32"/>
   </w:num>
-  <w:num w:numId="13">
+  <w:num w:numId="13" w16cid:durableId="764227071">
     <w:abstractNumId w:val="29"/>
   </w:num>
-  <w:num w:numId="14">
+  <w:num w:numId="14" w16cid:durableId="1263759553">
     <w:abstractNumId w:val="24"/>
   </w:num>
-  <w:num w:numId="15">
+  <w:num w:numId="15" w16cid:durableId="426851727">
     <w:abstractNumId w:val="19"/>
   </w:num>
-  <w:num w:numId="16">
+  <w:num w:numId="16" w16cid:durableId="1516765640">
     <w:abstractNumId w:val="25"/>
   </w:num>
-  <w:num w:numId="17">
+  <w:num w:numId="17" w16cid:durableId="655912417">
     <w:abstractNumId w:val="27"/>
   </w:num>
-  <w:num w:numId="18">
+  <w:num w:numId="18" w16cid:durableId="975989014">
     <w:abstractNumId w:val="7"/>
   </w:num>
-  <w:num w:numId="19">
+  <w:num w:numId="19" w16cid:durableId="1397121369">
     <w:abstractNumId w:val="22"/>
   </w:num>
-  <w:num w:numId="20">
+  <w:num w:numId="20" w16cid:durableId="1298797055">
     <w:abstractNumId w:val="28"/>
   </w:num>
-  <w:num w:numId="21">
+  <w:num w:numId="21" w16cid:durableId="1174026771">
     <w:abstractNumId w:val="1"/>
   </w:num>
-  <w:num w:numId="22">
+  <w:num w:numId="22" w16cid:durableId="1420787030">
     <w:abstractNumId w:val="6"/>
   </w:num>
-  <w:num w:numId="23">
+  <w:num w:numId="23" w16cid:durableId="1876961168">
     <w:abstractNumId w:val="15"/>
   </w:num>
-  <w:num w:numId="24">
+  <w:num w:numId="24" w16cid:durableId="2077049676">
     <w:abstractNumId w:val="13"/>
   </w:num>
-  <w:num w:numId="25">
+  <w:num w:numId="25" w16cid:durableId="597561035">
     <w:abstractNumId w:val="26"/>
   </w:num>
-  <w:num w:numId="26">
+  <w:num w:numId="26" w16cid:durableId="1202980271">
     <w:abstractNumId w:val="31"/>
   </w:num>
-  <w:num w:numId="27">
+  <w:num w:numId="27" w16cid:durableId="850990608">
     <w:abstractNumId w:val="5"/>
   </w:num>
-  <w:num w:numId="28">
+  <w:num w:numId="28" w16cid:durableId="2063480866">
     <w:abstractNumId w:val="18"/>
   </w:num>
-  <w:num w:numId="29">
+  <w:num w:numId="29" w16cid:durableId="1845239660">
     <w:abstractNumId w:val="14"/>
   </w:num>
-  <w:num w:numId="30">
+  <w:num w:numId="30" w16cid:durableId="1166944080">
     <w:abstractNumId w:val="3"/>
   </w:num>
-  <w:num w:numId="31">
+  <w:num w:numId="31" w16cid:durableId="1356925679">
     <w:abstractNumId w:val="8"/>
   </w:num>
-  <w:num w:numId="32">
+  <w:num w:numId="32" w16cid:durableId="2025665609">
     <w:abstractNumId w:val="23"/>
   </w:num>
-  <w:num w:numId="33">
+  <w:num w:numId="33" w16cid:durableId="1492401977">
     <w:abstractNumId w:val="9"/>
   </w:num>
   <w:numIdMacAtCleanup w:val="12"/>
@@ -8118,7 +8199,7 @@
 </file>
 
 <file path=word/styles.xml><?xml version="1.0" encoding="utf-8"?>
-<w:styles xmlns:mc="http://schemas.openxmlformats.org/markup-compatibility/2006" xmlns:r="http://schemas.openxmlformats.org/officeDocument/2006/relationships" xmlns:w="http://schemas.openxmlformats.org/wordprocessingml/2006/main" xmlns:w14="http://schemas.microsoft.com/office/word/2010/wordml" xmlns:w15="http://schemas.microsoft.com/office/word/2012/wordml" mc:Ignorable="w14 w15">
+<w:styles xmlns:mc="http://schemas.openxmlformats.org/markup-compatibility/2006" xmlns:r="http://schemas.openxmlformats.org/officeDocument/2006/relationships" xmlns:w="http://schemas.openxmlformats.org/wordprocessingml/2006/main" xmlns:w14="http://schemas.microsoft.com/office/word/2010/wordml" xmlns:w15="http://schemas.microsoft.com/office/word/2012/wordml" xmlns:w16cex="http://schemas.microsoft.com/office/word/2018/wordml/cex" xmlns:w16cid="http://schemas.microsoft.com/office/word/2016/wordml/cid" xmlns:w16="http://schemas.microsoft.com/office/word/2018/wordml" xmlns:w16sdtdh="http://schemas.microsoft.com/office/word/2020/wordml/sdtdatahash" xmlns:w16se="http://schemas.microsoft.com/office/word/2015/wordml/symex" mc:Ignorable="w14 w15 w16se w16cid w16 w16cex w16sdtdh">
   <w:docDefaults>
     <w:rPrDefault>
       <w:rPr>
@@ -8134,7 +8215,7 @@
       </w:pPr>
     </w:pPrDefault>
   </w:docDefaults>
-  <w:latentStyles w:defLockedState="0" w:defUIPriority="99" w:defSemiHidden="0" w:defUnhideWhenUsed="0" w:defQFormat="0" w:count="371">
+  <w:latentStyles w:defLockedState="0" w:defUIPriority="99" w:defSemiHidden="0" w:defUnhideWhenUsed="0" w:defQFormat="0" w:count="376">
     <w:lsdException w:name="Normal" w:uiPriority="0" w:qFormat="1"/>
     <w:lsdException w:name="heading 1" w:uiPriority="9" w:qFormat="1"/>
     <w:lsdException w:name="heading 2" w:semiHidden="1" w:uiPriority="9" w:unhideWhenUsed="1" w:qFormat="1"/>
@@ -8506,6 +8587,11 @@
     <w:lsdException w:name="List Table 5 Dark Accent 6" w:uiPriority="50"/>
     <w:lsdException w:name="List Table 6 Colorful Accent 6" w:uiPriority="51"/>
     <w:lsdException w:name="List Table 7 Colorful Accent 6" w:uiPriority="52"/>
+    <w:lsdException w:name="Mention" w:semiHidden="1" w:unhideWhenUsed="1"/>
+    <w:lsdException w:name="Smart Hyperlink" w:semiHidden="1" w:unhideWhenUsed="1"/>
+    <w:lsdException w:name="Hashtag" w:semiHidden="1" w:unhideWhenUsed="1"/>
+    <w:lsdException w:name="Unresolved Mention" w:semiHidden="1" w:unhideWhenUsed="1"/>
+    <w:lsdException w:name="Smart Link" w:semiHidden="1" w:unhideWhenUsed="1"/>
   </w:latentStyles>
   <w:style w:type="paragraph" w:default="1" w:styleId="Normal">
     <w:name w:val="Normal"/>
@@ -8813,7 +8899,6 @@
       <w:spacing w:after="0" w:line="240" w:lineRule="auto"/>
     </w:pPr>
     <w:tblPr>
-      <w:tblInd w:w="0" w:type="dxa"/>
       <w:tblBorders>
         <w:top w:val="single" w:sz="4" w:space="0" w:color="auto"/>
         <w:left w:val="single" w:sz="4" w:space="0" w:color="auto"/>
@@ -8822,12 +8907,6 @@
         <w:insideH w:val="single" w:sz="4" w:space="0" w:color="auto"/>
         <w:insideV w:val="single" w:sz="4" w:space="0" w:color="auto"/>
       </w:tblBorders>
-      <w:tblCellMar>
-        <w:top w:w="0" w:type="dxa"/>
-        <w:left w:w="108" w:type="dxa"/>
-        <w:bottom w:w="0" w:type="dxa"/>
-        <w:right w:w="108" w:type="dxa"/>
-      </w:tblCellMar>
     </w:tblPr>
   </w:style>
   <w:style w:type="character" w:customStyle="1" w:styleId="heading4Char0">
@@ -9114,7 +9193,6 @@
     <w:tblPr>
       <w:tblStyleRowBandSize w:val="1"/>
       <w:tblStyleColBandSize w:val="1"/>
-      <w:tblInd w:w="0" w:type="dxa"/>
       <w:tblBorders>
         <w:top w:val="single" w:sz="4" w:space="0" w:color="999999" w:themeColor="text1" w:themeTint="66"/>
         <w:left w:val="single" w:sz="4" w:space="0" w:color="999999" w:themeColor="text1" w:themeTint="66"/>
@@ -9123,12 +9201,6 @@
         <w:insideH w:val="single" w:sz="4" w:space="0" w:color="999999" w:themeColor="text1" w:themeTint="66"/>
         <w:insideV w:val="single" w:sz="4" w:space="0" w:color="999999" w:themeColor="text1" w:themeTint="66"/>
       </w:tblBorders>
-      <w:tblCellMar>
-        <w:top w:w="0" w:type="dxa"/>
-        <w:left w:w="108" w:type="dxa"/>
-        <w:bottom w:w="0" w:type="dxa"/>
-        <w:right w:w="108" w:type="dxa"/>
-      </w:tblCellMar>
     </w:tblPr>
     <w:tblStylePr w:type="firstRow">
       <w:rPr>
@@ -9559,8 +9631,8 @@
     <w:basedOn w:val="DefaultParagraphFont"/>
     <w:rsid w:val="005845B3"/>
   </w:style>
-  <w:style w:type="character" w:customStyle="1" w:styleId="UnresolvedMention">
-    <w:name w:val="Unresolved Mention"/>
+  <w:style w:type="character" w:customStyle="1" w:styleId="UnresolvedMention1">
+    <w:name w:val="Unresolved Mention1"/>
     <w:basedOn w:val="DefaultParagraphFont"/>
     <w:uiPriority w:val="99"/>
     <w:semiHidden/>
@@ -9622,8 +9694,962 @@
 </w:styles>
 </file>
 
+<file path=word/charts/chart1.xml><?xml version="1.0" encoding="utf-8"?>
+<c:chartSpace xmlns:c="http://schemas.openxmlformats.org/drawingml/2006/chart" xmlns:a="http://schemas.openxmlformats.org/drawingml/2006/main" xmlns:r="http://schemas.openxmlformats.org/officeDocument/2006/relationships" xmlns:c16r2="http://schemas.microsoft.com/office/drawing/2015/06/chart">
+  <c:date1904 val="0"/>
+  <c:lang val="en-US"/>
+  <c:roundedCorners val="0"/>
+  <mc:AlternateContent xmlns:mc="http://schemas.openxmlformats.org/markup-compatibility/2006">
+    <mc:Choice xmlns:c14="http://schemas.microsoft.com/office/drawing/2007/8/2/chart" Requires="c14">
+      <c14:style val="102"/>
+    </mc:Choice>
+    <mc:Fallback>
+      <c:style val="2"/>
+    </mc:Fallback>
+  </mc:AlternateContent>
+  <c:chart>
+    <c:autoTitleDeleted val="0"/>
+    <c:view3D>
+      <c:rotX val="15"/>
+      <c:rotY val="20"/>
+      <c:depthPercent val="100"/>
+      <c:rAngAx val="1"/>
+    </c:view3D>
+    <c:floor>
+      <c:thickness val="0"/>
+      <c:spPr>
+        <a:noFill/>
+        <a:ln>
+          <a:noFill/>
+        </a:ln>
+        <a:effectLst/>
+        <a:sp3d/>
+      </c:spPr>
+    </c:floor>
+    <c:sideWall>
+      <c:thickness val="0"/>
+      <c:spPr>
+        <a:noFill/>
+        <a:ln>
+          <a:noFill/>
+        </a:ln>
+        <a:effectLst/>
+        <a:sp3d/>
+      </c:spPr>
+    </c:sideWall>
+    <c:backWall>
+      <c:thickness val="0"/>
+      <c:spPr>
+        <a:noFill/>
+        <a:ln>
+          <a:noFill/>
+        </a:ln>
+        <a:effectLst/>
+        <a:sp3d/>
+      </c:spPr>
+    </c:backWall>
+    <c:plotArea>
+      <c:layout>
+        <c:manualLayout>
+          <c:layoutTarget val="inner"/>
+          <c:xMode val="edge"/>
+          <c:yMode val="edge"/>
+          <c:x val="0.23154268732415187"/>
+          <c:y val="0.18869422572178476"/>
+          <c:w val="0.70723463695092026"/>
+          <c:h val="0.81130577427821526"/>
+        </c:manualLayout>
+      </c:layout>
+      <c:bar3DChart>
+        <c:barDir val="bar"/>
+        <c:grouping val="stacked"/>
+        <c:varyColors val="0"/>
+        <c:ser>
+          <c:idx val="0"/>
+          <c:order val="0"/>
+          <c:tx>
+            <c:strRef>
+              <c:f>'[Gantt Chart.chart.xlsx]Sheet1'!$B$1</c:f>
+              <c:strCache>
+                <c:ptCount val="1"/>
+                <c:pt idx="0">
+                  <c:v>Start Date</c:v>
+                </c:pt>
+              </c:strCache>
+            </c:strRef>
+          </c:tx>
+          <c:spPr>
+            <a:noFill/>
+            <a:ln>
+              <a:noFill/>
+            </a:ln>
+            <a:effectLst/>
+            <a:sp3d/>
+          </c:spPr>
+          <c:invertIfNegative val="0"/>
+          <c:cat>
+            <c:strRef>
+              <c:f>'[Gantt Chart.chart.xlsx]Sheet1'!$A$2:$A$11</c:f>
+              <c:strCache>
+                <c:ptCount val="10"/>
+                <c:pt idx="0">
+                  <c:v> Project kick off</c:v>
+                </c:pt>
+                <c:pt idx="1">
+                  <c:v>Problem defination</c:v>
+                </c:pt>
+                <c:pt idx="2">
+                  <c:v>Requirement Gathering</c:v>
+                </c:pt>
+                <c:pt idx="3">
+                  <c:v>System Design</c:v>
+                </c:pt>
+                <c:pt idx="4">
+                  <c:v>Develop</c:v>
+                </c:pt>
+                <c:pt idx="5">
+                  <c:v>Coding</c:v>
+                </c:pt>
+                <c:pt idx="6">
+                  <c:v>Testing</c:v>
+                </c:pt>
+                <c:pt idx="7">
+                  <c:v>Deployment</c:v>
+                </c:pt>
+                <c:pt idx="8">
+                  <c:v>Review</c:v>
+                </c:pt>
+                <c:pt idx="9">
+                  <c:v>Documentation</c:v>
+                </c:pt>
+              </c:strCache>
+            </c:strRef>
+          </c:cat>
+          <c:val>
+            <c:numRef>
+              <c:f>'[Gantt Chart.chart.xlsx]Sheet1'!$B$2:$B$11</c:f>
+              <c:numCache>
+                <c:formatCode>m/d/yyyy</c:formatCode>
+                <c:ptCount val="10"/>
+                <c:pt idx="0">
+                  <c:v>45565</c:v>
+                </c:pt>
+                <c:pt idx="1">
+                  <c:v>45569</c:v>
+                </c:pt>
+                <c:pt idx="2">
+                  <c:v>45575</c:v>
+                </c:pt>
+                <c:pt idx="3">
+                  <c:v>45584</c:v>
+                </c:pt>
+                <c:pt idx="4">
+                  <c:v>45591</c:v>
+                </c:pt>
+                <c:pt idx="5">
+                  <c:v>45597</c:v>
+                </c:pt>
+                <c:pt idx="6">
+                  <c:v>45621</c:v>
+                </c:pt>
+                <c:pt idx="7">
+                  <c:v>45634</c:v>
+                </c:pt>
+                <c:pt idx="8">
+                  <c:v>45674</c:v>
+                </c:pt>
+                <c:pt idx="9">
+                  <c:v>45565</c:v>
+                </c:pt>
+              </c:numCache>
+            </c:numRef>
+          </c:val>
+          <c:extLst>
+            <c:ext xmlns:c16="http://schemas.microsoft.com/office/drawing/2014/chart" uri="{C3380CC4-5D6E-409C-BE32-E72D297353CC}">
+              <c16:uniqueId val="{00000000-30AF-2242-9169-09A67E005E68}"/>
+            </c:ext>
+          </c:extLst>
+        </c:ser>
+        <c:ser>
+          <c:idx val="1"/>
+          <c:order val="1"/>
+          <c:tx>
+            <c:strRef>
+              <c:f>'[Gantt Chart.chart.xlsx]Sheet1'!$C$1</c:f>
+              <c:strCache>
+                <c:ptCount val="1"/>
+                <c:pt idx="0">
+                  <c:v>End Date</c:v>
+                </c:pt>
+              </c:strCache>
+            </c:strRef>
+          </c:tx>
+          <c:spPr>
+            <a:solidFill>
+              <a:schemeClr val="accent2"/>
+            </a:solidFill>
+            <a:ln>
+              <a:noFill/>
+            </a:ln>
+            <a:effectLst/>
+            <a:sp3d/>
+          </c:spPr>
+          <c:invertIfNegative val="0"/>
+          <c:val>
+            <c:numRef>
+              <c:f>'[Gantt Chart.chart.xlsx]Sheet1'!$D$2:$D$11</c:f>
+              <c:numCache>
+                <c:formatCode>General</c:formatCode>
+                <c:ptCount val="10"/>
+                <c:pt idx="0">
+                  <c:v>6</c:v>
+                </c:pt>
+                <c:pt idx="1">
+                  <c:v>10</c:v>
+                </c:pt>
+                <c:pt idx="2">
+                  <c:v>11</c:v>
+                </c:pt>
+                <c:pt idx="3">
+                  <c:v>9</c:v>
+                </c:pt>
+                <c:pt idx="4">
+                  <c:v>10</c:v>
+                </c:pt>
+                <c:pt idx="5">
+                  <c:v>29</c:v>
+                </c:pt>
+                <c:pt idx="6">
+                  <c:v>14</c:v>
+                </c:pt>
+                <c:pt idx="7">
+                  <c:v>43</c:v>
+                </c:pt>
+                <c:pt idx="8">
+                  <c:v>23</c:v>
+                </c:pt>
+                <c:pt idx="9">
+                  <c:v>137</c:v>
+                </c:pt>
+              </c:numCache>
+            </c:numRef>
+          </c:val>
+          <c:extLst>
+            <c:ext xmlns:c16="http://schemas.microsoft.com/office/drawing/2014/chart" uri="{C3380CC4-5D6E-409C-BE32-E72D297353CC}">
+              <c16:uniqueId val="{00000001-30AF-2242-9169-09A67E005E68}"/>
+            </c:ext>
+          </c:extLst>
+        </c:ser>
+        <c:dLbls>
+          <c:showLegendKey val="0"/>
+          <c:showVal val="0"/>
+          <c:showCatName val="0"/>
+          <c:showSerName val="0"/>
+          <c:showPercent val="0"/>
+          <c:showBubbleSize val="0"/>
+        </c:dLbls>
+        <c:gapWidth val="75"/>
+        <c:gapDepth val="75"/>
+        <c:shape val="box"/>
+        <c:axId val="326469776"/>
+        <c:axId val="326460528"/>
+        <c:axId val="0"/>
+      </c:bar3DChart>
+      <c:catAx>
+        <c:axId val="326469776"/>
+        <c:scaling>
+          <c:orientation val="maxMin"/>
+        </c:scaling>
+        <c:delete val="0"/>
+        <c:axPos val="l"/>
+        <c:numFmt formatCode="General" sourceLinked="1"/>
+        <c:majorTickMark val="none"/>
+        <c:minorTickMark val="none"/>
+        <c:tickLblPos val="nextTo"/>
+        <c:spPr>
+          <a:noFill/>
+          <a:ln>
+            <a:noFill/>
+          </a:ln>
+          <a:effectLst/>
+        </c:spPr>
+        <c:txPr>
+          <a:bodyPr rot="-60000000" spcFirstLastPara="1" vertOverflow="ellipsis" vert="horz" wrap="square" anchor="ctr" anchorCtr="1"/>
+          <a:lstStyle/>
+          <a:p>
+            <a:pPr>
+              <a:defRPr sz="900" b="0" i="0" u="none" strike="noStrike" kern="1200" baseline="0">
+                <a:solidFill>
+                  <a:schemeClr val="tx1">
+                    <a:lumMod val="65000"/>
+                    <a:lumOff val="35000"/>
+                  </a:schemeClr>
+                </a:solidFill>
+                <a:latin typeface="+mn-lt"/>
+                <a:ea typeface="+mn-ea"/>
+                <a:cs typeface="+mn-cs"/>
+              </a:defRPr>
+            </a:pPr>
+            <a:endParaRPr lang="en-NP"/>
+          </a:p>
+        </c:txPr>
+        <c:crossAx val="326460528"/>
+        <c:crosses val="autoZero"/>
+        <c:auto val="1"/>
+        <c:lblAlgn val="ctr"/>
+        <c:lblOffset val="100"/>
+        <c:noMultiLvlLbl val="0"/>
+      </c:catAx>
+      <c:valAx>
+        <c:axId val="326460528"/>
+        <c:scaling>
+          <c:orientation val="minMax"/>
+          <c:min val="45565"/>
+        </c:scaling>
+        <c:delete val="0"/>
+        <c:axPos val="t"/>
+        <c:majorGridlines>
+          <c:spPr>
+            <a:ln w="9525" cap="flat" cmpd="sng" algn="ctr">
+              <a:solidFill>
+                <a:schemeClr val="tx1">
+                  <a:lumMod val="15000"/>
+                  <a:lumOff val="85000"/>
+                </a:schemeClr>
+              </a:solidFill>
+              <a:round/>
+            </a:ln>
+            <a:effectLst/>
+          </c:spPr>
+        </c:majorGridlines>
+        <c:minorGridlines>
+          <c:spPr>
+            <a:ln w="9525" cap="flat" cmpd="sng" algn="ctr">
+              <a:solidFill>
+                <a:schemeClr val="tx1">
+                  <a:lumMod val="5000"/>
+                  <a:lumOff val="95000"/>
+                </a:schemeClr>
+              </a:solidFill>
+              <a:round/>
+            </a:ln>
+            <a:effectLst/>
+          </c:spPr>
+        </c:minorGridlines>
+        <c:numFmt formatCode="m/d/yyyy" sourceLinked="1"/>
+        <c:majorTickMark val="out"/>
+        <c:minorTickMark val="none"/>
+        <c:tickLblPos val="nextTo"/>
+        <c:spPr>
+          <a:noFill/>
+          <a:ln>
+            <a:noFill/>
+          </a:ln>
+          <a:effectLst/>
+        </c:spPr>
+        <c:txPr>
+          <a:bodyPr rot="-60000000" spcFirstLastPara="1" vertOverflow="ellipsis" vert="horz" wrap="square" anchor="ctr" anchorCtr="1"/>
+          <a:lstStyle/>
+          <a:p>
+            <a:pPr>
+              <a:defRPr sz="900" b="0" i="0" u="none" strike="noStrike" kern="1200" baseline="0">
+                <a:solidFill>
+                  <a:schemeClr val="tx1">
+                    <a:lumMod val="65000"/>
+                    <a:lumOff val="35000"/>
+                  </a:schemeClr>
+                </a:solidFill>
+                <a:latin typeface="+mn-lt"/>
+                <a:ea typeface="+mn-ea"/>
+                <a:cs typeface="+mn-cs"/>
+              </a:defRPr>
+            </a:pPr>
+            <a:endParaRPr lang="en-NP"/>
+          </a:p>
+        </c:txPr>
+        <c:crossAx val="326469776"/>
+        <c:crosses val="autoZero"/>
+        <c:crossBetween val="between"/>
+      </c:valAx>
+      <c:spPr>
+        <a:noFill/>
+        <a:ln>
+          <a:noFill/>
+        </a:ln>
+        <a:effectLst/>
+      </c:spPr>
+    </c:plotArea>
+    <c:plotVisOnly val="1"/>
+    <c:dispBlanksAs val="gap"/>
+    <c:showDLblsOverMax val="0"/>
+  </c:chart>
+  <c:spPr>
+    <a:solidFill>
+      <a:schemeClr val="bg1"/>
+    </a:solidFill>
+    <a:ln w="9525" cap="flat" cmpd="sng" algn="ctr">
+      <a:solidFill>
+        <a:schemeClr val="tx1">
+          <a:lumMod val="15000"/>
+          <a:lumOff val="85000"/>
+        </a:schemeClr>
+      </a:solidFill>
+      <a:round/>
+    </a:ln>
+    <a:effectLst/>
+  </c:spPr>
+  <c:txPr>
+    <a:bodyPr/>
+    <a:lstStyle/>
+    <a:p>
+      <a:pPr>
+        <a:defRPr/>
+      </a:pPr>
+      <a:endParaRPr lang="en-NP"/>
+    </a:p>
+  </c:txPr>
+  <c:externalData r:id="rId3">
+    <c:autoUpdate val="0"/>
+  </c:externalData>
+</c:chartSpace>
+</file>
+
+<file path=word/charts/colors1.xml><?xml version="1.0" encoding="utf-8"?>
+<cs:colorStyle xmlns:cs="http://schemas.microsoft.com/office/drawing/2012/chartStyle" xmlns:a="http://schemas.openxmlformats.org/drawingml/2006/main" meth="cycle" id="10">
+  <a:schemeClr val="accent1"/>
+  <a:schemeClr val="accent2"/>
+  <a:schemeClr val="accent3"/>
+  <a:schemeClr val="accent4"/>
+  <a:schemeClr val="accent5"/>
+  <a:schemeClr val="accent6"/>
+  <cs:variation/>
+  <cs:variation>
+    <a:lumMod val="60000"/>
+  </cs:variation>
+  <cs:variation>
+    <a:lumMod val="80000"/>
+    <a:lumOff val="20000"/>
+  </cs:variation>
+  <cs:variation>
+    <a:lumMod val="80000"/>
+  </cs:variation>
+  <cs:variation>
+    <a:lumMod val="60000"/>
+    <a:lumOff val="40000"/>
+  </cs:variation>
+  <cs:variation>
+    <a:lumMod val="50000"/>
+  </cs:variation>
+  <cs:variation>
+    <a:lumMod val="70000"/>
+    <a:lumOff val="30000"/>
+  </cs:variation>
+  <cs:variation>
+    <a:lumMod val="70000"/>
+  </cs:variation>
+  <cs:variation>
+    <a:lumMod val="50000"/>
+    <a:lumOff val="50000"/>
+  </cs:variation>
+</cs:colorStyle>
+</file>
+
+<file path=word/charts/style1.xml><?xml version="1.0" encoding="utf-8"?>
+<cs:chartStyle xmlns:cs="http://schemas.microsoft.com/office/drawing/2012/chartStyle" xmlns:a="http://schemas.openxmlformats.org/drawingml/2006/main" id="286">
+  <cs:axisTitle>
+    <cs:lnRef idx="0"/>
+    <cs:fillRef idx="0"/>
+    <cs:effectRef idx="0"/>
+    <cs:fontRef idx="minor">
+      <a:schemeClr val="tx1">
+        <a:lumMod val="65000"/>
+        <a:lumOff val="35000"/>
+      </a:schemeClr>
+    </cs:fontRef>
+    <cs:defRPr sz="1000" kern="1200"/>
+  </cs:axisTitle>
+  <cs:categoryAxis>
+    <cs:lnRef idx="0"/>
+    <cs:fillRef idx="0"/>
+    <cs:effectRef idx="0"/>
+    <cs:fontRef idx="minor">
+      <a:schemeClr val="tx1">
+        <a:lumMod val="65000"/>
+        <a:lumOff val="35000"/>
+      </a:schemeClr>
+    </cs:fontRef>
+    <cs:defRPr sz="900" kern="1200"/>
+  </cs:categoryAxis>
+  <cs:chartArea mods="allowNoFillOverride allowNoLineOverride">
+    <cs:lnRef idx="0"/>
+    <cs:fillRef idx="0"/>
+    <cs:effectRef idx="0"/>
+    <cs:fontRef idx="minor">
+      <a:schemeClr val="tx1"/>
+    </cs:fontRef>
+    <cs:spPr>
+      <a:solidFill>
+        <a:schemeClr val="bg1"/>
+      </a:solidFill>
+      <a:ln w="9525" cap="flat" cmpd="sng" algn="ctr">
+        <a:solidFill>
+          <a:schemeClr val="tx1">
+            <a:lumMod val="15000"/>
+            <a:lumOff val="85000"/>
+          </a:schemeClr>
+        </a:solidFill>
+        <a:round/>
+      </a:ln>
+    </cs:spPr>
+    <cs:defRPr sz="1000" kern="1200"/>
+  </cs:chartArea>
+  <cs:dataLabel>
+    <cs:lnRef idx="0"/>
+    <cs:fillRef idx="0"/>
+    <cs:effectRef idx="0"/>
+    <cs:fontRef idx="minor">
+      <a:schemeClr val="tx1">
+        <a:lumMod val="75000"/>
+        <a:lumOff val="25000"/>
+      </a:schemeClr>
+    </cs:fontRef>
+    <cs:defRPr sz="900" kern="1200"/>
+  </cs:dataLabel>
+  <cs:dataLabelCallout>
+    <cs:lnRef idx="0"/>
+    <cs:fillRef idx="0"/>
+    <cs:effectRef idx="0"/>
+    <cs:fontRef idx="minor">
+      <a:schemeClr val="dk1">
+        <a:lumMod val="65000"/>
+        <a:lumOff val="35000"/>
+      </a:schemeClr>
+    </cs:fontRef>
+    <cs:spPr>
+      <a:solidFill>
+        <a:schemeClr val="lt1"/>
+      </a:solidFill>
+      <a:ln>
+        <a:solidFill>
+          <a:schemeClr val="dk1">
+            <a:lumMod val="25000"/>
+            <a:lumOff val="75000"/>
+          </a:schemeClr>
+        </a:solidFill>
+      </a:ln>
+    </cs:spPr>
+    <cs:defRPr sz="900" kern="1200"/>
+    <cs:bodyPr rot="0" spcFirstLastPara="1" vertOverflow="clip" horzOverflow="clip" vert="horz" wrap="square" lIns="36576" tIns="18288" rIns="36576" bIns="18288" anchor="ctr" anchorCtr="1">
+      <a:spAutoFit/>
+    </cs:bodyPr>
+  </cs:dataLabelCallout>
+  <cs:dataPoint>
+    <cs:lnRef idx="0"/>
+    <cs:fillRef idx="1">
+      <cs:styleClr val="auto"/>
+    </cs:fillRef>
+    <cs:effectRef idx="0"/>
+    <cs:fontRef idx="minor">
+      <a:schemeClr val="tx1"/>
+    </cs:fontRef>
+  </cs:dataPoint>
+  <cs:dataPoint3D>
+    <cs:lnRef idx="0"/>
+    <cs:fillRef idx="1">
+      <cs:styleClr val="auto"/>
+    </cs:fillRef>
+    <cs:effectRef idx="0"/>
+    <cs:fontRef idx="minor">
+      <a:schemeClr val="tx1"/>
+    </cs:fontRef>
+  </cs:dataPoint3D>
+  <cs:dataPointLine>
+    <cs:lnRef idx="0">
+      <cs:styleClr val="auto"/>
+    </cs:lnRef>
+    <cs:fillRef idx="1"/>
+    <cs:effectRef idx="0"/>
+    <cs:fontRef idx="minor">
+      <a:schemeClr val="tx1"/>
+    </cs:fontRef>
+    <cs:spPr>
+      <a:ln w="28575" cap="rnd">
+        <a:solidFill>
+          <a:schemeClr val="phClr"/>
+        </a:solidFill>
+        <a:round/>
+      </a:ln>
+    </cs:spPr>
+  </cs:dataPointLine>
+  <cs:dataPointMarker>
+    <cs:lnRef idx="0">
+      <cs:styleClr val="auto"/>
+    </cs:lnRef>
+    <cs:fillRef idx="1">
+      <cs:styleClr val="auto"/>
+    </cs:fillRef>
+    <cs:effectRef idx="0"/>
+    <cs:fontRef idx="minor">
+      <a:schemeClr val="tx1"/>
+    </cs:fontRef>
+    <cs:spPr>
+      <a:ln w="9525">
+        <a:solidFill>
+          <a:schemeClr val="phClr"/>
+        </a:solidFill>
+      </a:ln>
+    </cs:spPr>
+  </cs:dataPointMarker>
+  <cs:dataPointMarkerLayout symbol="circle" size="5"/>
+  <cs:dataPointWireframe>
+    <cs:lnRef idx="0">
+      <cs:styleClr val="auto"/>
+    </cs:lnRef>
+    <cs:fillRef idx="1"/>
+    <cs:effectRef idx="0"/>
+    <cs:fontRef idx="minor">
+      <a:schemeClr val="tx1"/>
+    </cs:fontRef>
+    <cs:spPr>
+      <a:ln w="9525" cap="rnd">
+        <a:solidFill>
+          <a:schemeClr val="phClr"/>
+        </a:solidFill>
+        <a:round/>
+      </a:ln>
+    </cs:spPr>
+  </cs:dataPointWireframe>
+  <cs:dataTable>
+    <cs:lnRef idx="0"/>
+    <cs:fillRef idx="0"/>
+    <cs:effectRef idx="0"/>
+    <cs:fontRef idx="minor">
+      <a:schemeClr val="tx1">
+        <a:lumMod val="65000"/>
+        <a:lumOff val="35000"/>
+      </a:schemeClr>
+    </cs:fontRef>
+    <cs:spPr>
+      <a:noFill/>
+      <a:ln w="9525" cap="flat" cmpd="sng" algn="ctr">
+        <a:solidFill>
+          <a:schemeClr val="tx1">
+            <a:lumMod val="15000"/>
+            <a:lumOff val="85000"/>
+          </a:schemeClr>
+        </a:solidFill>
+        <a:round/>
+      </a:ln>
+    </cs:spPr>
+    <cs:defRPr sz="900" kern="1200"/>
+  </cs:dataTable>
+  <cs:downBar>
+    <cs:lnRef idx="0"/>
+    <cs:fillRef idx="0"/>
+    <cs:effectRef idx="0"/>
+    <cs:fontRef idx="minor">
+      <a:schemeClr val="tx1"/>
+    </cs:fontRef>
+    <cs:spPr>
+      <a:solidFill>
+        <a:schemeClr val="dk1">
+          <a:lumMod val="75000"/>
+          <a:lumOff val="25000"/>
+        </a:schemeClr>
+      </a:solidFill>
+      <a:ln w="9525" cap="flat" cmpd="sng" algn="ctr">
+        <a:solidFill>
+          <a:schemeClr val="tx1">
+            <a:lumMod val="65000"/>
+            <a:lumOff val="35000"/>
+          </a:schemeClr>
+        </a:solidFill>
+        <a:round/>
+      </a:ln>
+    </cs:spPr>
+  </cs:downBar>
+  <cs:dropLine>
+    <cs:lnRef idx="0"/>
+    <cs:fillRef idx="0"/>
+    <cs:effectRef idx="0"/>
+    <cs:fontRef idx="minor">
+      <a:schemeClr val="tx1"/>
+    </cs:fontRef>
+    <cs:spPr>
+      <a:ln w="9525" cap="flat" cmpd="sng" algn="ctr">
+        <a:solidFill>
+          <a:schemeClr val="tx1">
+            <a:lumMod val="35000"/>
+            <a:lumOff val="65000"/>
+          </a:schemeClr>
+        </a:solidFill>
+        <a:round/>
+      </a:ln>
+    </cs:spPr>
+  </cs:dropLine>
+  <cs:errorBar>
+    <cs:lnRef idx="0"/>
+    <cs:fillRef idx="0"/>
+    <cs:effectRef idx="0"/>
+    <cs:fontRef idx="minor">
+      <a:schemeClr val="tx1"/>
+    </cs:fontRef>
+    <cs:spPr>
+      <a:ln w="9525" cap="flat" cmpd="sng" algn="ctr">
+        <a:solidFill>
+          <a:schemeClr val="tx1">
+            <a:lumMod val="65000"/>
+            <a:lumOff val="35000"/>
+          </a:schemeClr>
+        </a:solidFill>
+        <a:round/>
+      </a:ln>
+    </cs:spPr>
+  </cs:errorBar>
+  <cs:floor>
+    <cs:lnRef idx="0"/>
+    <cs:fillRef idx="0"/>
+    <cs:effectRef idx="0"/>
+    <cs:fontRef idx="minor">
+      <a:schemeClr val="tx1"/>
+    </cs:fontRef>
+    <cs:spPr>
+      <a:noFill/>
+      <a:ln>
+        <a:noFill/>
+      </a:ln>
+    </cs:spPr>
+  </cs:floor>
+  <cs:gridlineMajor>
+    <cs:lnRef idx="0"/>
+    <cs:fillRef idx="0"/>
+    <cs:effectRef idx="0"/>
+    <cs:fontRef idx="minor">
+      <a:schemeClr val="tx1"/>
+    </cs:fontRef>
+    <cs:spPr>
+      <a:ln w="9525" cap="flat" cmpd="sng" algn="ctr">
+        <a:solidFill>
+          <a:schemeClr val="tx1">
+            <a:lumMod val="15000"/>
+            <a:lumOff val="85000"/>
+          </a:schemeClr>
+        </a:solidFill>
+        <a:round/>
+      </a:ln>
+    </cs:spPr>
+  </cs:gridlineMajor>
+  <cs:gridlineMinor>
+    <cs:lnRef idx="0"/>
+    <cs:fillRef idx="0"/>
+    <cs:effectRef idx="0"/>
+    <cs:fontRef idx="minor">
+      <a:schemeClr val="tx1"/>
+    </cs:fontRef>
+    <cs:spPr>
+      <a:ln w="9525" cap="flat" cmpd="sng" algn="ctr">
+        <a:solidFill>
+          <a:schemeClr val="tx1">
+            <a:lumMod val="5000"/>
+            <a:lumOff val="95000"/>
+          </a:schemeClr>
+        </a:solidFill>
+        <a:round/>
+      </a:ln>
+    </cs:spPr>
+  </cs:gridlineMinor>
+  <cs:hiLoLine>
+    <cs:lnRef idx="0"/>
+    <cs:fillRef idx="0"/>
+    <cs:effectRef idx="0"/>
+    <cs:fontRef idx="minor">
+      <a:schemeClr val="tx1"/>
+    </cs:fontRef>
+    <cs:spPr>
+      <a:ln w="9525" cap="flat" cmpd="sng" algn="ctr">
+        <a:solidFill>
+          <a:schemeClr val="tx1">
+            <a:lumMod val="50000"/>
+            <a:lumOff val="50000"/>
+          </a:schemeClr>
+        </a:solidFill>
+        <a:round/>
+      </a:ln>
+    </cs:spPr>
+  </cs:hiLoLine>
+  <cs:leaderLine>
+    <cs:lnRef idx="0"/>
+    <cs:fillRef idx="0"/>
+    <cs:effectRef idx="0"/>
+    <cs:fontRef idx="minor">
+      <a:schemeClr val="tx1"/>
+    </cs:fontRef>
+    <cs:spPr>
+      <a:ln w="9525" cap="flat" cmpd="sng" algn="ctr">
+        <a:solidFill>
+          <a:schemeClr val="tx1">
+            <a:lumMod val="35000"/>
+            <a:lumOff val="65000"/>
+          </a:schemeClr>
+        </a:solidFill>
+        <a:round/>
+      </a:ln>
+    </cs:spPr>
+  </cs:leaderLine>
+  <cs:legend>
+    <cs:lnRef idx="0"/>
+    <cs:fillRef idx="0"/>
+    <cs:effectRef idx="0"/>
+    <cs:fontRef idx="minor">
+      <a:schemeClr val="tx1">
+        <a:lumMod val="65000"/>
+        <a:lumOff val="35000"/>
+      </a:schemeClr>
+    </cs:fontRef>
+    <cs:defRPr sz="900" kern="1200"/>
+  </cs:legend>
+  <cs:plotArea mods="allowNoFillOverride allowNoLineOverride">
+    <cs:lnRef idx="0"/>
+    <cs:fillRef idx="0"/>
+    <cs:effectRef idx="0"/>
+    <cs:fontRef idx="minor">
+      <a:schemeClr val="tx1"/>
+    </cs:fontRef>
+  </cs:plotArea>
+  <cs:plotArea3D mods="allowNoFillOverride allowNoLineOverride">
+    <cs:lnRef idx="0"/>
+    <cs:fillRef idx="0"/>
+    <cs:effectRef idx="0"/>
+    <cs:fontRef idx="minor">
+      <a:schemeClr val="tx1"/>
+    </cs:fontRef>
+  </cs:plotArea3D>
+  <cs:seriesAxis>
+    <cs:lnRef idx="0"/>
+    <cs:fillRef idx="0"/>
+    <cs:effectRef idx="0"/>
+    <cs:fontRef idx="minor">
+      <a:schemeClr val="tx1">
+        <a:lumMod val="65000"/>
+        <a:lumOff val="35000"/>
+      </a:schemeClr>
+    </cs:fontRef>
+    <cs:defRPr sz="900" kern="1200"/>
+  </cs:seriesAxis>
+  <cs:seriesLine>
+    <cs:lnRef idx="0"/>
+    <cs:fillRef idx="0"/>
+    <cs:effectRef idx="0"/>
+    <cs:fontRef idx="minor">
+      <a:schemeClr val="tx1"/>
+    </cs:fontRef>
+    <cs:spPr>
+      <a:ln w="9525" cap="flat" cmpd="sng" algn="ctr">
+        <a:solidFill>
+          <a:schemeClr val="tx1">
+            <a:lumMod val="35000"/>
+            <a:lumOff val="65000"/>
+          </a:schemeClr>
+        </a:solidFill>
+        <a:round/>
+      </a:ln>
+    </cs:spPr>
+  </cs:seriesLine>
+  <cs:title>
+    <cs:lnRef idx="0"/>
+    <cs:fillRef idx="0"/>
+    <cs:effectRef idx="0"/>
+    <cs:fontRef idx="minor">
+      <a:schemeClr val="tx1">
+        <a:lumMod val="65000"/>
+        <a:lumOff val="35000"/>
+      </a:schemeClr>
+    </cs:fontRef>
+    <cs:defRPr sz="1400" b="0" kern="1200" spc="0" baseline="0"/>
+  </cs:title>
+  <cs:trendline>
+    <cs:lnRef idx="0">
+      <cs:styleClr val="auto"/>
+    </cs:lnRef>
+    <cs:fillRef idx="0"/>
+    <cs:effectRef idx="0"/>
+    <cs:fontRef idx="minor">
+      <a:schemeClr val="tx1"/>
+    </cs:fontRef>
+    <cs:spPr>
+      <a:ln w="19050" cap="rnd">
+        <a:solidFill>
+          <a:schemeClr val="phClr"/>
+        </a:solidFill>
+        <a:prstDash val="sysDot"/>
+      </a:ln>
+    </cs:spPr>
+  </cs:trendline>
+  <cs:trendlineLabel>
+    <cs:lnRef idx="0"/>
+    <cs:fillRef idx="0"/>
+    <cs:effectRef idx="0"/>
+    <cs:fontRef idx="minor">
+      <a:schemeClr val="tx1">
+        <a:lumMod val="65000"/>
+        <a:lumOff val="35000"/>
+      </a:schemeClr>
+    </cs:fontRef>
+    <cs:defRPr sz="900" kern="1200"/>
+  </cs:trendlineLabel>
+  <cs:upBar>
+    <cs:lnRef idx="0"/>
+    <cs:fillRef idx="0"/>
+    <cs:effectRef idx="0"/>
+    <cs:fontRef idx="minor">
+      <a:schemeClr val="tx1"/>
+    </cs:fontRef>
+    <cs:spPr>
+      <a:solidFill>
+        <a:schemeClr val="lt1"/>
+      </a:solidFill>
+      <a:ln w="9525" cap="flat" cmpd="sng" algn="ctr">
+        <a:solidFill>
+          <a:schemeClr val="tx1">
+            <a:lumMod val="65000"/>
+            <a:lumOff val="35000"/>
+          </a:schemeClr>
+        </a:solidFill>
+        <a:round/>
+      </a:ln>
+    </cs:spPr>
+  </cs:upBar>
+  <cs:valueAxis>
+    <cs:lnRef idx="0"/>
+    <cs:fillRef idx="0"/>
+    <cs:effectRef idx="0"/>
+    <cs:fontRef idx="minor">
+      <a:schemeClr val="tx1">
+        <a:lumMod val="65000"/>
+        <a:lumOff val="35000"/>
+      </a:schemeClr>
+    </cs:fontRef>
+    <cs:defRPr sz="900" kern="1200"/>
+  </cs:valueAxis>
+  <cs:wall>
+    <cs:lnRef idx="0"/>
+    <cs:fillRef idx="0"/>
+    <cs:effectRef idx="0"/>
+    <cs:fontRef idx="minor">
+      <a:schemeClr val="tx1"/>
+    </cs:fontRef>
+    <cs:spPr>
+      <a:noFill/>
+      <a:ln>
+        <a:noFill/>
+      </a:ln>
+    </cs:spPr>
+  </cs:wall>
+</cs:chartStyle>
+</file>
+
 <file path=word/glossary/document.xml><?xml version="1.0" encoding="utf-8"?>
-<w:glossaryDocument xmlns:wpc="http://schemas.microsoft.com/office/word/2010/wordprocessingCanvas" xmlns:mc="http://schemas.openxmlformats.org/markup-compatibility/2006" xmlns:o="urn:schemas-microsoft-com:office:office" xmlns:r="http://schemas.openxmlformats.org/officeDocument/2006/relationships" xmlns:m="http://schemas.openxmlformats.org/officeDocument/2006/math" xmlns:v="urn:schemas-microsoft-com:vml" xmlns:wp14="http://schemas.microsoft.com/office/word/2010/wordprocessingDrawing" xmlns:wp="http://schemas.openxmlformats.org/drawingml/2006/wordprocessingDrawing" xmlns:w10="urn:schemas-microsoft-com:office:word" xmlns:w="http://schemas.openxmlformats.org/wordprocessingml/2006/main" xmlns:w14="http://schemas.microsoft.com/office/word/2010/wordml" xmlns:w15="http://schemas.microsoft.com/office/word/2012/wordml" xmlns:wpg="http://schemas.microsoft.com/office/word/2010/wordprocessingGroup" xmlns:wpi="http://schemas.microsoft.com/office/word/2010/wordprocessingInk" xmlns:wne="http://schemas.microsoft.com/office/word/2006/wordml" xmlns:wps="http://schemas.microsoft.com/office/word/2010/wordprocessingShape" mc:Ignorable="w14 w15 wp14">
+<w:glossaryDocument xmlns:wpc="http://schemas.microsoft.com/office/word/2010/wordprocessingCanvas" xmlns:cx="http://schemas.microsoft.com/office/drawing/2014/chartex" xmlns:cx1="http://schemas.microsoft.com/office/drawing/2015/9/8/chartex" xmlns:cx2="http://schemas.microsoft.com/office/drawing/2015/10/21/chartex" xmlns:cx3="http://schemas.microsoft.com/office/drawing/2016/5/9/chartex" xmlns:cx4="http://schemas.microsoft.com/office/drawing/2016/5/10/chartex" xmlns:cx5="http://schemas.microsoft.com/office/drawing/2016/5/11/chartex" xmlns:cx6="http://schemas.microsoft.com/office/drawing/2016/5/12/chartex" xmlns:cx7="http://schemas.microsoft.com/office/drawing/2016/5/13/chartex" xmlns:cx8="http://schemas.microsoft.com/office/drawing/2016/5/14/chartex" xmlns:mc="http://schemas.openxmlformats.org/markup-compatibility/2006" xmlns:aink="http://schemas.microsoft.com/office/drawing/2016/ink" xmlns:am3d="http://schemas.microsoft.com/office/drawing/2017/model3d" xmlns:o="urn:schemas-microsoft-com:office:office" xmlns:oel="http://schemas.microsoft.com/office/2019/extlst" xmlns:r="http://schemas.openxmlformats.org/officeDocument/2006/relationships" xmlns:m="http://schemas.openxmlformats.org/officeDocument/2006/math" xmlns:v="urn:schemas-microsoft-com:vml" xmlns:wp14="http://schemas.microsoft.com/office/word/2010/wordprocessingDrawing" xmlns:wp="http://schemas.openxmlformats.org/drawingml/2006/wordprocessingDrawing" xmlns:w10="urn:schemas-microsoft-com:office:word" xmlns:w="http://schemas.openxmlformats.org/wordprocessingml/2006/main" xmlns:w14="http://schemas.microsoft.com/office/word/2010/wordml" xmlns:w15="http://schemas.microsoft.com/office/word/2012/wordml" xmlns:w16cex="http://schemas.microsoft.com/office/word/2018/wordml/cex" xmlns:w16cid="http://schemas.microsoft.com/office/word/2016/wordml/cid" xmlns:w16="http://schemas.microsoft.com/office/word/2018/wordml" xmlns:w16sdtdh="http://schemas.microsoft.com/office/word/2020/wordml/sdtdatahash" xmlns:w16se="http://schemas.microsoft.com/office/word/2015/wordml/symex" xmlns:wpg="http://schemas.microsoft.com/office/word/2010/wordprocessingGroup" xmlns:wpi="http://schemas.microsoft.com/office/word/2010/wordprocessingInk" xmlns:wne="http://schemas.microsoft.com/office/word/2006/wordml" xmlns:wps="http://schemas.microsoft.com/office/word/2010/wordprocessingShape" mc:Ignorable="w14 w15 w16se w16cid w16 w16cex w16sdtdh wp14">
   <w:docParts>
     <w:docPart>
       <w:docPartPr>
@@ -9659,13 +10685,13 @@
 </file>
 
 <file path=word/glossary/fontTable.xml><?xml version="1.0" encoding="utf-8"?>
-<w:fonts xmlns:mc="http://schemas.openxmlformats.org/markup-compatibility/2006" xmlns:r="http://schemas.openxmlformats.org/officeDocument/2006/relationships" xmlns:w="http://schemas.openxmlformats.org/wordprocessingml/2006/main" xmlns:w14="http://schemas.microsoft.com/office/word/2010/wordml" xmlns:w15="http://schemas.microsoft.com/office/word/2012/wordml" mc:Ignorable="w14 w15">
+<w:fonts xmlns:mc="http://schemas.openxmlformats.org/markup-compatibility/2006" xmlns:r="http://schemas.openxmlformats.org/officeDocument/2006/relationships" xmlns:w="http://schemas.openxmlformats.org/wordprocessingml/2006/main" xmlns:w14="http://schemas.microsoft.com/office/word/2010/wordml" xmlns:w15="http://schemas.microsoft.com/office/word/2012/wordml" xmlns:w16cex="http://schemas.microsoft.com/office/word/2018/wordml/cex" xmlns:w16cid="http://schemas.microsoft.com/office/word/2016/wordml/cid" xmlns:w16="http://schemas.microsoft.com/office/word/2018/wordml" xmlns:w16sdtdh="http://schemas.microsoft.com/office/word/2020/wordml/sdtdatahash" xmlns:w16se="http://schemas.microsoft.com/office/word/2015/wordml/symex" mc:Ignorable="w14 w15 w16se w16cid w16 w16cex w16sdtdh">
   <w:font w:name="Symbol">
     <w:panose1 w:val="05050102010706020507"/>
     <w:charset w:val="02"/>
-    <w:family w:val="roman"/>
+    <w:family w:val="decorative"/>
     <w:pitch w:val="variable"/>
-    <w:sig w:usb0="00000000" w:usb1="10000000" w:usb2="00000000" w:usb3="00000000" w:csb0="80000000" w:csb1="00000000"/>
+    <w:sig w:usb0="00000003" w:usb1="10000000" w:usb2="00000000" w:usb3="00000000" w:csb0="80000001" w:csb1="00000000"/>
   </w:font>
   <w:font w:name="Times New Roman">
     <w:panose1 w:val="02020603050405020304"/>
@@ -9683,29 +10709,28 @@
   </w:font>
   <w:font w:name="Wingdings">
     <w:panose1 w:val="05000000000000000000"/>
-    <w:charset w:val="02"/>
-    <w:family w:val="auto"/>
+    <w:charset w:val="4D"/>
+    <w:family w:val="decorative"/>
     <w:pitch w:val="variable"/>
-    <w:sig w:usb0="00000000" w:usb1="10000000" w:usb2="00000000" w:usb3="00000000" w:csb0="80000000" w:csb1="00000000"/>
+    <w:sig w:usb0="00000003" w:usb1="00000000" w:usb2="00000000" w:usb3="00000000" w:csb0="80000001" w:csb1="00000000"/>
   </w:font>
   <w:font w:name="Calibri">
     <w:panose1 w:val="020F0502020204030204"/>
     <w:charset w:val="00"/>
     <w:family w:val="swiss"/>
     <w:pitch w:val="variable"/>
-    <w:sig w:usb0="E4002EFF" w:usb1="C000247B" w:usb2="00000009" w:usb3="00000000" w:csb0="000001FF" w:csb1="00000000"/>
+    <w:sig w:usb0="E4002EFF" w:usb1="C200247B" w:usb2="00000009" w:usb3="00000000" w:csb0="000001FF" w:csb1="00000000"/>
   </w:font>
   <w:font w:name="Mangal">
-    <w:altName w:val="Courier New"/>
-    <w:panose1 w:val="00000400000000000000"/>
-    <w:charset w:val="01"/>
+    <w:panose1 w:val="02040503050203030202"/>
+    <w:charset w:val="00"/>
     <w:family w:val="roman"/>
-    <w:notTrueType/>
     <w:pitch w:val="variable"/>
-    <w:sig w:usb0="00002000" w:usb1="00000000" w:usb2="00000000" w:usb3="00000000" w:csb0="00000000" w:csb1="00000000"/>
+    <w:sig w:usb0="00008003" w:usb1="00000000" w:usb2="00000000" w:usb3="00000000" w:csb0="00000001" w:csb1="00000000"/>
   </w:font>
-  <w:font w:name="游ゴシック Light">
-    <w:panose1 w:val="00000000000000000000"/>
+  <w:font w:name="Yu Gothic Light">
+    <w:altName w:val="游ゴシック Light"/>
+    <w:panose1 w:val="020B0300000000000000"/>
     <w:charset w:val="80"/>
     <w:family w:val="roman"/>
     <w:notTrueType/>
@@ -9716,7 +10741,7 @@
     <w:charset w:val="00"/>
     <w:family w:val="swiss"/>
     <w:pitch w:val="variable"/>
-    <w:sig w:usb0="E4002EFF" w:usb1="C000247B" w:usb2="00000009" w:usb3="00000000" w:csb0="000001FF" w:csb1="00000000"/>
+    <w:sig w:usb0="E4002EFF" w:usb1="C200247B" w:usb2="00000009" w:usb3="00000000" w:csb0="000001FF" w:csb1="00000000"/>
   </w:font>
   <w:font w:name="Segoe UI">
     <w:panose1 w:val="020B0502040204020203"/>
@@ -9725,8 +10750,9 @@
     <w:pitch w:val="variable"/>
     <w:sig w:usb0="E4002EFF" w:usb1="C000E47F" w:usb2="00000009" w:usb3="00000000" w:csb0="000001FF" w:csb1="00000000"/>
   </w:font>
-  <w:font w:name="游明朝">
-    <w:panose1 w:val="00000000000000000000"/>
+  <w:font w:name="Yu Mincho">
+    <w:altName w:val="游明朝"/>
+    <w:panose1 w:val="02020400000000000000"/>
     <w:charset w:val="80"/>
     <w:family w:val="roman"/>
     <w:notTrueType/>
@@ -9741,25 +10767,31 @@
     <w:sig w:usb0="E00002FF" w:usb1="6AC7FDFB" w:usb2="08000012" w:usb3="00000000" w:csb0="0002009F" w:csb1="00000000"/>
   </w:font>
   <w:font w:name="Gungsuh">
+    <w:panose1 w:val="02030600000101010101"/>
     <w:charset w:val="81"/>
     <w:family w:val="roman"/>
     <w:pitch w:val="variable"/>
     <w:sig w:usb0="B00002AF" w:usb1="69D77CFB" w:usb2="00000030" w:usb3="00000000" w:csb0="0008009F" w:csb1="00000000"/>
   </w:font>
-  <w:font w:name="MS Mincho">
-    <w:altName w:val="MS Gothic"/>
-    <w:panose1 w:val="02020609040205080304"/>
-    <w:charset w:val="80"/>
-    <w:family w:val="roman"/>
-    <w:notTrueType/>
-    <w:pitch w:val="fixed"/>
-    <w:sig w:usb0="00000000" w:usb1="08070000" w:usb2="00000010" w:usb3="00000000" w:csb0="00020000" w:csb1="00000000"/>
+  <w:font w:name="Aptos">
+    <w:panose1 w:val="020B0004020202020204"/>
+    <w:charset w:val="00"/>
+    <w:family w:val="swiss"/>
+    <w:pitch w:val="variable"/>
+    <w:sig w:usb0="20000287" w:usb1="00000003" w:usb2="00000000" w:usb3="00000000" w:csb0="0000019F" w:csb1="00000000"/>
+  </w:font>
+  <w:font w:name="Aptos Display">
+    <w:panose1 w:val="020B0004020202020204"/>
+    <w:charset w:val="00"/>
+    <w:family w:val="swiss"/>
+    <w:pitch w:val="variable"/>
+    <w:sig w:usb0="20000287" w:usb1="00000003" w:usb2="00000000" w:usb3="00000000" w:csb0="0000019F" w:csb1="00000000"/>
   </w:font>
 </w:fonts>
 </file>
 
 <file path=word/glossary/settings.xml><?xml version="1.0" encoding="utf-8"?>
-<w:settings xmlns:mc="http://schemas.openxmlformats.org/markup-compatibility/2006" xmlns:o="urn:schemas-microsoft-com:office:office" xmlns:r="http://schemas.openxmlformats.org/officeDocument/2006/relationships" xmlns:m="http://schemas.openxmlformats.org/officeDocument/2006/math" xmlns:v="urn:schemas-microsoft-com:vml" xmlns:w10="urn:schemas-microsoft-com:office:word" xmlns:w="http://schemas.openxmlformats.org/wordprocessingml/2006/main" xmlns:w14="http://schemas.microsoft.com/office/word/2010/wordml" xmlns:w15="http://schemas.microsoft.com/office/word/2012/wordml" xmlns:sl="http://schemas.openxmlformats.org/schemaLibrary/2006/main" mc:Ignorable="w14 w15">
+<w:settings xmlns:mc="http://schemas.openxmlformats.org/markup-compatibility/2006" xmlns:o="urn:schemas-microsoft-com:office:office" xmlns:r="http://schemas.openxmlformats.org/officeDocument/2006/relationships" xmlns:m="http://schemas.openxmlformats.org/officeDocument/2006/math" xmlns:v="urn:schemas-microsoft-com:vml" xmlns:w10="urn:schemas-microsoft-com:office:word" xmlns:w="http://schemas.openxmlformats.org/wordprocessingml/2006/main" xmlns:w14="http://schemas.microsoft.com/office/word/2010/wordml" xmlns:w15="http://schemas.microsoft.com/office/word/2012/wordml" xmlns:w16cex="http://schemas.microsoft.com/office/word/2018/wordml/cex" xmlns:w16cid="http://schemas.microsoft.com/office/word/2016/wordml/cid" xmlns:w16="http://schemas.microsoft.com/office/word/2018/wordml" xmlns:w16sdtdh="http://schemas.microsoft.com/office/word/2020/wordml/sdtdatahash" xmlns:w16se="http://schemas.microsoft.com/office/word/2015/wordml/symex" xmlns:sl="http://schemas.openxmlformats.org/schemaLibrary/2006/main" mc:Ignorable="w14 w15 w16se w16cid w16 w16cex w16sdtdh">
   <w:view w:val="normal"/>
   <w:defaultTabStop w:val="720"/>
   <w:characterSpacingControl w:val="doNotCompress"/>
@@ -9770,6 +10802,7 @@
     <w:compatSetting w:name="enableOpenTypeFeatures" w:uri="http://schemas.microsoft.com/office/word" w:val="1"/>
     <w:compatSetting w:name="doNotFlipMirrorIndents" w:uri="http://schemas.microsoft.com/office/word" w:val="1"/>
     <w:compatSetting w:name="differentiateMultirowTableHeaders" w:uri="http://schemas.microsoft.com/office/word" w:val="1"/>
+    <w:compatSetting w:name="useWord2013TrackBottomHyphenation" w:uri="http://schemas.microsoft.com/office/word" w:val="1"/>
   </w:compat>
   <w:rsids>
     <w:rsidRoot w:val="008525F6"/>
@@ -9779,6 +10812,7 @@
     <w:rsid w:val="002B62BC"/>
     <w:rsid w:val="002E074D"/>
     <w:rsid w:val="003561CF"/>
+    <w:rsid w:val="004915E4"/>
     <w:rsid w:val="004F37C6"/>
     <w:rsid w:val="00561A41"/>
     <w:rsid w:val="005839B8"/>
@@ -9835,7 +10869,7 @@
 </file>
 
 <file path=word/glossary/styles.xml><?xml version="1.0" encoding="utf-8"?>
-<w:styles xmlns:mc="http://schemas.openxmlformats.org/markup-compatibility/2006" xmlns:r="http://schemas.openxmlformats.org/officeDocument/2006/relationships" xmlns:w="http://schemas.openxmlformats.org/wordprocessingml/2006/main" xmlns:w14="http://schemas.microsoft.com/office/word/2010/wordml" xmlns:w15="http://schemas.microsoft.com/office/word/2012/wordml" mc:Ignorable="w14 w15">
+<w:styles xmlns:mc="http://schemas.openxmlformats.org/markup-compatibility/2006" xmlns:r="http://schemas.openxmlformats.org/officeDocument/2006/relationships" xmlns:w="http://schemas.openxmlformats.org/wordprocessingml/2006/main" xmlns:w14="http://schemas.microsoft.com/office/word/2010/wordml" xmlns:w15="http://schemas.microsoft.com/office/word/2012/wordml" xmlns:w16cex="http://schemas.microsoft.com/office/word/2018/wordml/cex" xmlns:w16cid="http://schemas.microsoft.com/office/word/2016/wordml/cid" xmlns:w16="http://schemas.microsoft.com/office/word/2018/wordml" xmlns:w16sdtdh="http://schemas.microsoft.com/office/word/2020/wordml/sdtdatahash" xmlns:w16se="http://schemas.microsoft.com/office/word/2015/wordml/symex" mc:Ignorable="w14 w15 w16se w16cid w16 w16cex w16sdtdh">
   <w:docDefaults>
     <w:rPrDefault>
       <w:rPr>
@@ -9851,7 +10885,7 @@
       </w:pPr>
     </w:pPrDefault>
   </w:docDefaults>
-  <w:latentStyles w:defLockedState="0" w:defUIPriority="99" w:defSemiHidden="0" w:defUnhideWhenUsed="0" w:defQFormat="0" w:count="371">
+  <w:latentStyles w:defLockedState="0" w:defUIPriority="99" w:defSemiHidden="0" w:defUnhideWhenUsed="0" w:defQFormat="0" w:count="376">
     <w:lsdException w:name="Normal" w:uiPriority="0" w:qFormat="1"/>
     <w:lsdException w:name="heading 1" w:uiPriority="9" w:qFormat="1"/>
     <w:lsdException w:name="heading 2" w:semiHidden="1" w:uiPriority="9" w:unhideWhenUsed="1" w:qFormat="1"/>
@@ -10223,6 +11257,11 @@
     <w:lsdException w:name="List Table 5 Dark Accent 6" w:uiPriority="50"/>
     <w:lsdException w:name="List Table 6 Colorful Accent 6" w:uiPriority="51"/>
     <w:lsdException w:name="List Table 7 Colorful Accent 6" w:uiPriority="52"/>
+    <w:lsdException w:name="Mention" w:semiHidden="1" w:unhideWhenUsed="1"/>
+    <w:lsdException w:name="Smart Hyperlink" w:semiHidden="1" w:unhideWhenUsed="1"/>
+    <w:lsdException w:name="Hashtag" w:semiHidden="1" w:unhideWhenUsed="1"/>
+    <w:lsdException w:name="Unresolved Mention" w:semiHidden="1" w:unhideWhenUsed="1"/>
+    <w:lsdException w:name="Smart Link" w:semiHidden="1" w:unhideWhenUsed="1"/>
   </w:latentStyles>
   <w:style w:type="paragraph" w:default="1" w:styleId="Normal">
     <w:name w:val="Normal"/>
@@ -10273,7 +11312,7 @@
 </file>
 
 <file path=word/glossary/webSettings.xml><?xml version="1.0" encoding="utf-8"?>
-<w:webSettings xmlns:mc="http://schemas.openxmlformats.org/markup-compatibility/2006" xmlns:r="http://schemas.openxmlformats.org/officeDocument/2006/relationships" xmlns:w="http://schemas.openxmlformats.org/wordprocessingml/2006/main" xmlns:w14="http://schemas.microsoft.com/office/word/2010/wordml" xmlns:w15="http://schemas.microsoft.com/office/word/2012/wordml" mc:Ignorable="w14 w15">
+<w:webSettings xmlns:mc="http://schemas.openxmlformats.org/markup-compatibility/2006" xmlns:r="http://schemas.openxmlformats.org/officeDocument/2006/relationships" xmlns:w="http://schemas.openxmlformats.org/wordprocessingml/2006/main" xmlns:w14="http://schemas.microsoft.com/office/word/2010/wordml" xmlns:w15="http://schemas.microsoft.com/office/word/2012/wordml" xmlns:w16cex="http://schemas.microsoft.com/office/word/2018/wordml/cex" xmlns:w16cid="http://schemas.microsoft.com/office/word/2016/wordml/cid" xmlns:w16="http://schemas.microsoft.com/office/word/2018/wordml" xmlns:w16sdtdh="http://schemas.microsoft.com/office/word/2020/wordml/sdtdatahash" xmlns:w16se="http://schemas.microsoft.com/office/word/2015/wordml/symex" mc:Ignorable="w14 w15 w16se w16cid w16 w16cex w16sdtdh">
   <w:optimizeForBrowser/>
   <w:allowPNG/>
 </w:webSettings>

</xml_diff>